<commit_message>
updated Petitmermet Tethered Interim OpCost plan to reflect brush cut costs
</commit_message>
<xml_diff>
--- a/OPCOST/Petitmermet_harvest_cost_model_implementation_plan_20180412.docx
+++ b/OPCOST/Petitmermet_harvest_cost_model_implementation_plan_20180412.docx
@@ -201,17 +201,7 @@
           <w:sz w:val="20"/>
           <w:szCs w:val="18"/>
         </w:rPr>
-        <w:t>, outlines a plan for</w:t>
-      </w:r>
-      <w:bookmarkStart w:id="0" w:name="_GoBack"/>
-      <w:bookmarkEnd w:id="0"/>
-      <w:r>
-        <w:rPr>
-          <w:rFonts w:ascii="Courier New" w:hAnsi="Courier New" w:cs="Courier New"/>
-          <w:sz w:val="20"/>
-          <w:szCs w:val="18"/>
-        </w:rPr>
-        <w:t xml:space="preserve"> implementing this system in the new </w:t>
+        <w:t xml:space="preserve">, outlines a plan for implementing this system in the new </w:t>
       </w:r>
       <w:proofErr w:type="spellStart"/>
       <w:r>
@@ -6188,7 +6178,25 @@
           <w:sz w:val="18"/>
           <w:szCs w:val="18"/>
         </w:rPr>
-        <w:t xml:space="preserve">Untethered Petitmermet: </w:t>
+        <w:t xml:space="preserve">Untethered </w:t>
+      </w:r>
+      <w:proofErr w:type="spellStart"/>
+      <w:r>
+        <w:rPr>
+          <w:rFonts w:ascii="Courier New" w:hAnsi="Courier New" w:cs="Courier New"/>
+          <w:sz w:val="18"/>
+          <w:szCs w:val="18"/>
+        </w:rPr>
+        <w:t>Petitmermet</w:t>
+      </w:r>
+      <w:proofErr w:type="spellEnd"/>
+      <w:r>
+        <w:rPr>
+          <w:rFonts w:ascii="Courier New" w:hAnsi="Courier New" w:cs="Courier New"/>
+          <w:sz w:val="18"/>
+          <w:szCs w:val="18"/>
+        </w:rPr>
+        <w:t xml:space="preserve">: </w:t>
       </w:r>
       <w:proofErr w:type="spellStart"/>
       <w:r>
@@ -6242,7 +6250,25 @@
           <w:sz w:val="18"/>
           <w:szCs w:val="18"/>
         </w:rPr>
-        <w:t xml:space="preserve">Tethered Petitmermet: </w:t>
+        <w:t xml:space="preserve">Tethered </w:t>
+      </w:r>
+      <w:proofErr w:type="spellStart"/>
+      <w:r>
+        <w:rPr>
+          <w:rFonts w:ascii="Courier New" w:hAnsi="Courier New" w:cs="Courier New"/>
+          <w:sz w:val="18"/>
+          <w:szCs w:val="18"/>
+        </w:rPr>
+        <w:t>Petitmermet</w:t>
+      </w:r>
+      <w:proofErr w:type="spellEnd"/>
+      <w:r>
+        <w:rPr>
+          <w:rFonts w:ascii="Courier New" w:hAnsi="Courier New" w:cs="Courier New"/>
+          <w:sz w:val="18"/>
+          <w:szCs w:val="18"/>
+        </w:rPr>
+        <w:t xml:space="preserve">: </w:t>
       </w:r>
       <w:proofErr w:type="spellStart"/>
       <w:r>
@@ -6393,8 +6419,8 @@
           <w:szCs w:val="18"/>
         </w:rPr>
       </w:pPr>
-      <w:bookmarkStart w:id="1" w:name="Implementation_Plan"/>
-      <w:bookmarkEnd w:id="1"/>
+      <w:bookmarkStart w:id="0" w:name="Implementation_Plan"/>
+      <w:bookmarkEnd w:id="0"/>
       <w:r>
         <w:rPr>
           <w:rFonts w:ascii="Courier New" w:hAnsi="Courier New" w:cs="Courier New"/>
@@ -8215,7 +8241,405 @@
           <w:sz w:val="20"/>
           <w:szCs w:val="18"/>
         </w:rPr>
-        <w:t>, as written, to remind us of the embedded assumption about travel distance per acre (531 meter), which a user may want to modify at some point. Note that there is no use of yarding distance in harvester cost calculations.</w:t>
+        <w:t>, as written, to remind us of the embedded assumption about travel distance per acre (531 meter), which a user may want to modify at some point. Note that there is no use of yarding distance in harvester cost calculati</w:t>
+      </w:r>
+      <w:r>
+        <w:rPr>
+          <w:rFonts w:ascii="Courier New" w:hAnsi="Courier New" w:cs="Courier New"/>
+          <w:sz w:val="20"/>
+          <w:szCs w:val="18"/>
+        </w:rPr>
+        <w:t>ons</w:t>
+      </w:r>
+      <w:r>
+        <w:rPr>
+          <w:rFonts w:ascii="Courier New" w:hAnsi="Courier New" w:cs="Courier New"/>
+          <w:sz w:val="20"/>
+          <w:szCs w:val="18"/>
+        </w:rPr>
+        <w:br/>
+      </w:r>
+    </w:p>
+    <w:p>
+      <w:pPr>
+        <w:widowControl w:val="0"/>
+        <w:numPr>
+          <w:ilvl w:val="0"/>
+          <w:numId w:val="8"/>
+        </w:numPr>
+        <w:autoSpaceDE w:val="0"/>
+        <w:autoSpaceDN w:val="0"/>
+        <w:adjustRightInd w:val="0"/>
+        <w:spacing w:after="0" w:line="240" w:lineRule="auto"/>
+        <w:rPr>
+          <w:rFonts w:ascii="Courier New" w:hAnsi="Courier New" w:cs="Courier New"/>
+          <w:sz w:val="20"/>
+          <w:szCs w:val="18"/>
+        </w:rPr>
+      </w:pPr>
+      <w:r>
+        <w:rPr>
+          <w:rFonts w:ascii="Courier New" w:hAnsi="Courier New" w:cs="Courier New"/>
+          <w:sz w:val="20"/>
+          <w:szCs w:val="18"/>
+        </w:rPr>
+        <w:t xml:space="preserve">Add harvester time to account for brush cut time of 6 seconds per tree, per Joshua </w:t>
+      </w:r>
+      <w:proofErr w:type="spellStart"/>
+      <w:r>
+        <w:rPr>
+          <w:rFonts w:ascii="Courier New" w:hAnsi="Courier New" w:cs="Courier New"/>
+          <w:sz w:val="20"/>
+          <w:szCs w:val="18"/>
+        </w:rPr>
+        <w:t>Petitmermet</w:t>
+      </w:r>
+      <w:proofErr w:type="spellEnd"/>
+      <w:r>
+        <w:rPr>
+          <w:rFonts w:ascii="Courier New" w:hAnsi="Courier New" w:cs="Courier New"/>
+          <w:sz w:val="20"/>
+          <w:szCs w:val="18"/>
+        </w:rPr>
+        <w:br/>
+      </w:r>
+      <w:r>
+        <w:rPr>
+          <w:rFonts w:ascii="Courier New" w:hAnsi="Courier New" w:cs="Courier New"/>
+          <w:sz w:val="20"/>
+          <w:szCs w:val="18"/>
+        </w:rPr>
+        <w:br/>
+      </w:r>
+      <w:proofErr w:type="spellStart"/>
+      <w:r>
+        <w:rPr>
+          <w:rFonts w:ascii="Courier New" w:hAnsi="Courier New" w:cs="Courier New"/>
+          <w:sz w:val="20"/>
+          <w:szCs w:val="18"/>
+        </w:rPr>
+        <w:t>HT_minutes</w:t>
+      </w:r>
+      <w:proofErr w:type="spellEnd"/>
+      <w:r>
+        <w:rPr>
+          <w:rFonts w:ascii="Courier New" w:hAnsi="Courier New" w:cs="Courier New"/>
+          <w:sz w:val="20"/>
+          <w:szCs w:val="18"/>
+        </w:rPr>
+        <w:t xml:space="preserve"> = </w:t>
+      </w:r>
+      <w:proofErr w:type="spellStart"/>
+      <w:r>
+        <w:rPr>
+          <w:rFonts w:ascii="Courier New" w:hAnsi="Courier New" w:cs="Courier New"/>
+          <w:sz w:val="20"/>
+          <w:szCs w:val="18"/>
+        </w:rPr>
+        <w:t>HT_minutes</w:t>
+      </w:r>
+      <w:proofErr w:type="spellEnd"/>
+      <w:r>
+        <w:rPr>
+          <w:rFonts w:ascii="Courier New" w:hAnsi="Courier New" w:cs="Courier New"/>
+          <w:sz w:val="20"/>
+          <w:szCs w:val="18"/>
+        </w:rPr>
+        <w:t xml:space="preserve"> + (</w:t>
+      </w:r>
+      <w:proofErr w:type="spellStart"/>
+      <w:r>
+        <w:rPr>
+          <w:rFonts w:ascii="Courier New" w:hAnsi="Courier New" w:cs="Courier New"/>
+          <w:sz w:val="20"/>
+          <w:szCs w:val="18"/>
+        </w:rPr>
+        <w:t>BrushCutTpa</w:t>
+      </w:r>
+      <w:proofErr w:type="spellEnd"/>
+      <w:r>
+        <w:rPr>
+          <w:rFonts w:ascii="Courier New" w:hAnsi="Courier New" w:cs="Courier New"/>
+          <w:sz w:val="20"/>
+          <w:szCs w:val="18"/>
+        </w:rPr>
+        <w:t xml:space="preserve"> * 0.1)</w:t>
+      </w:r>
+      <w:r>
+        <w:rPr>
+          <w:rFonts w:ascii="Courier New" w:hAnsi="Courier New" w:cs="Courier New"/>
+          <w:sz w:val="20"/>
+          <w:szCs w:val="18"/>
+        </w:rPr>
+        <w:br/>
+      </w:r>
+      <w:r>
+        <w:rPr>
+          <w:rFonts w:ascii="Courier New" w:hAnsi="Courier New" w:cs="Courier New"/>
+          <w:sz w:val="20"/>
+          <w:szCs w:val="18"/>
+        </w:rPr>
+        <w:br/>
+        <w:t xml:space="preserve">Note: </w:t>
+      </w:r>
+      <w:proofErr w:type="spellStart"/>
+      <w:r>
+        <w:rPr>
+          <w:rFonts w:ascii="Courier New" w:hAnsi="Courier New" w:cs="Courier New"/>
+          <w:sz w:val="20"/>
+          <w:szCs w:val="18"/>
+        </w:rPr>
+        <w:t>BrushCutTpa</w:t>
+      </w:r>
+      <w:proofErr w:type="spellEnd"/>
+      <w:r>
+        <w:rPr>
+          <w:rFonts w:ascii="Courier New" w:hAnsi="Courier New" w:cs="Courier New"/>
+          <w:sz w:val="20"/>
+          <w:szCs w:val="18"/>
+        </w:rPr>
+        <w:t xml:space="preserve"> is an </w:t>
+      </w:r>
+      <w:proofErr w:type="spellStart"/>
+      <w:r>
+        <w:rPr>
+          <w:rFonts w:ascii="Courier New" w:hAnsi="Courier New" w:cs="Courier New"/>
+          <w:sz w:val="20"/>
+          <w:szCs w:val="18"/>
+        </w:rPr>
+        <w:t>OpCost_input</w:t>
+      </w:r>
+      <w:proofErr w:type="spellEnd"/>
+      <w:r>
+        <w:rPr>
+          <w:rFonts w:ascii="Courier New" w:hAnsi="Courier New" w:cs="Courier New"/>
+          <w:sz w:val="20"/>
+          <w:szCs w:val="18"/>
+        </w:rPr>
+        <w:t xml:space="preserve"> field</w:t>
+      </w:r>
+      <w:r>
+        <w:rPr>
+          <w:rFonts w:ascii="Courier New" w:hAnsi="Courier New" w:cs="Courier New"/>
+          <w:sz w:val="20"/>
+          <w:szCs w:val="18"/>
+        </w:rPr>
+        <w:br/>
+        <w:t xml:space="preserve">Note: This formulation matches what was already in the </w:t>
+      </w:r>
+      <w:proofErr w:type="spellStart"/>
+      <w:r>
+        <w:rPr>
+          <w:rFonts w:ascii="Courier New" w:hAnsi="Courier New" w:cs="Courier New"/>
+          <w:sz w:val="20"/>
+          <w:szCs w:val="18"/>
+        </w:rPr>
+        <w:t>OpCost</w:t>
+      </w:r>
+      <w:proofErr w:type="spellEnd"/>
+      <w:r>
+        <w:rPr>
+          <w:rFonts w:ascii="Courier New" w:hAnsi="Courier New" w:cs="Courier New"/>
+          <w:sz w:val="20"/>
+          <w:szCs w:val="18"/>
+        </w:rPr>
+        <w:t xml:space="preserve"> code for average tree volume &lt; 4 cu. </w:t>
+      </w:r>
+      <w:proofErr w:type="spellStart"/>
+      <w:r>
+        <w:rPr>
+          <w:rFonts w:ascii="Courier New" w:hAnsi="Courier New" w:cs="Courier New"/>
+          <w:sz w:val="20"/>
+          <w:szCs w:val="18"/>
+        </w:rPr>
+        <w:t>ft</w:t>
+      </w:r>
+      <w:proofErr w:type="spellEnd"/>
+      <w:r>
+        <w:rPr>
+          <w:rFonts w:ascii="Courier New" w:hAnsi="Courier New" w:cs="Courier New"/>
+          <w:sz w:val="20"/>
+          <w:szCs w:val="18"/>
+        </w:rPr>
+        <w:t xml:space="preserve"> {</w:t>
+      </w:r>
+      <w:r>
+        <w:rPr>
+          <w:rFonts w:ascii="Courier New" w:hAnsi="Courier New" w:cs="Courier New"/>
+          <w:sz w:val="20"/>
+          <w:szCs w:val="18"/>
+        </w:rPr>
+        <w:t xml:space="preserve">  </w:t>
+      </w:r>
+      <w:proofErr w:type="spellStart"/>
+      <w:r>
+        <w:rPr>
+          <w:rFonts w:ascii="Courier New" w:hAnsi="Courier New" w:cs="Courier New"/>
+          <w:sz w:val="20"/>
+          <w:szCs w:val="18"/>
+        </w:rPr>
+        <w:t>ifelse</w:t>
+      </w:r>
+      <w:proofErr w:type="spellEnd"/>
+      <w:r>
+        <w:rPr>
+          <w:rFonts w:ascii="Courier New" w:hAnsi="Courier New" w:cs="Courier New"/>
+          <w:sz w:val="20"/>
+          <w:szCs w:val="18"/>
+        </w:rPr>
+        <w:t>(is.na(</w:t>
+      </w:r>
+      <w:proofErr w:type="spellStart"/>
+      <w:r>
+        <w:rPr>
+          <w:rFonts w:ascii="Courier New" w:hAnsi="Courier New" w:cs="Courier New"/>
+          <w:sz w:val="20"/>
+          <w:szCs w:val="18"/>
+        </w:rPr>
+        <w:t>m$BrushCutTPA</w:t>
+      </w:r>
+      <w:proofErr w:type="spellEnd"/>
+      <w:r>
+        <w:rPr>
+          <w:rFonts w:ascii="Courier New" w:hAnsi="Courier New" w:cs="Courier New"/>
+          <w:sz w:val="20"/>
+          <w:szCs w:val="18"/>
+        </w:rPr>
+        <w:t xml:space="preserve">), 0, </w:t>
+      </w:r>
+      <w:proofErr w:type="spellStart"/>
+      <w:r>
+        <w:rPr>
+          <w:rFonts w:ascii="Courier New" w:hAnsi="Courier New" w:cs="Courier New"/>
+          <w:sz w:val="20"/>
+          <w:szCs w:val="18"/>
+        </w:rPr>
+        <w:t>ifelse</w:t>
+      </w:r>
+      <w:proofErr w:type="spellEnd"/>
+      <w:r>
+        <w:rPr>
+          <w:rFonts w:ascii="Courier New" w:hAnsi="Courier New" w:cs="Courier New"/>
+          <w:sz w:val="20"/>
+          <w:szCs w:val="18"/>
+        </w:rPr>
+        <w:t>(</w:t>
+      </w:r>
+      <w:proofErr w:type="spellStart"/>
+      <w:r>
+        <w:rPr>
+          <w:rFonts w:ascii="Courier New" w:hAnsi="Courier New" w:cs="Courier New"/>
+          <w:sz w:val="20"/>
+          <w:szCs w:val="18"/>
+        </w:rPr>
+        <w:t>m$BrushCutTPA</w:t>
+      </w:r>
+      <w:proofErr w:type="spellEnd"/>
+      <w:r>
+        <w:rPr>
+          <w:rFonts w:ascii="Courier New" w:hAnsi="Courier New" w:cs="Courier New"/>
+          <w:sz w:val="20"/>
+          <w:szCs w:val="18"/>
+        </w:rPr>
+        <w:t xml:space="preserve">&gt;0, </w:t>
+      </w:r>
+      <w:proofErr w:type="spellStart"/>
+      <w:r>
+        <w:rPr>
+          <w:rFonts w:ascii="Courier New" w:hAnsi="Courier New" w:cs="Courier New"/>
+          <w:sz w:val="20"/>
+          <w:szCs w:val="18"/>
+        </w:rPr>
+        <w:t>ifelse</w:t>
+      </w:r>
+      <w:proofErr w:type="spellEnd"/>
+      <w:r>
+        <w:rPr>
+          <w:rFonts w:ascii="Courier New" w:hAnsi="Courier New" w:cs="Courier New"/>
+          <w:sz w:val="20"/>
+          <w:szCs w:val="18"/>
+        </w:rPr>
+        <w:t>(</w:t>
+      </w:r>
+      <w:proofErr w:type="spellStart"/>
+      <w:r>
+        <w:rPr>
+          <w:rFonts w:ascii="Courier New" w:hAnsi="Courier New" w:cs="Courier New"/>
+          <w:sz w:val="20"/>
+          <w:szCs w:val="18"/>
+        </w:rPr>
+        <w:t>m$BrushCutAvgVol</w:t>
+      </w:r>
+      <w:proofErr w:type="spellEnd"/>
+      <w:r>
+        <w:rPr>
+          <w:rFonts w:ascii="Courier New" w:hAnsi="Courier New" w:cs="Courier New"/>
+          <w:sz w:val="20"/>
+          <w:szCs w:val="18"/>
+        </w:rPr>
+        <w:t xml:space="preserve">&lt;4, </w:t>
+      </w:r>
+      <w:proofErr w:type="spellStart"/>
+      <w:r>
+        <w:rPr>
+          <w:rFonts w:ascii="Courier New" w:hAnsi="Courier New" w:cs="Courier New"/>
+          <w:sz w:val="20"/>
+          <w:szCs w:val="18"/>
+        </w:rPr>
+        <w:t>m$BrushCutTPA</w:t>
+      </w:r>
+      <w:proofErr w:type="spellEnd"/>
+      <w:r>
+        <w:rPr>
+          <w:rFonts w:ascii="Courier New" w:hAnsi="Courier New" w:cs="Courier New"/>
+          <w:sz w:val="20"/>
+          <w:szCs w:val="18"/>
+        </w:rPr>
+        <w:t xml:space="preserve">/(10*60), </w:t>
+      </w:r>
+      <w:proofErr w:type="spellStart"/>
+      <w:r>
+        <w:rPr>
+          <w:rFonts w:ascii="Courier New" w:hAnsi="Courier New" w:cs="Courier New"/>
+          <w:sz w:val="20"/>
+          <w:szCs w:val="18"/>
+        </w:rPr>
+        <w:t>m$BrushCutTPA</w:t>
+      </w:r>
+      <w:proofErr w:type="spellEnd"/>
+      <w:r>
+        <w:rPr>
+          <w:rFonts w:ascii="Courier New" w:hAnsi="Courier New" w:cs="Courier New"/>
+          <w:sz w:val="20"/>
+          <w:szCs w:val="18"/>
+        </w:rPr>
+        <w:t>/(5*60)), 0))</w:t>
+      </w:r>
+      <w:r>
+        <w:rPr>
+          <w:rFonts w:ascii="Courier New" w:hAnsi="Courier New" w:cs="Courier New"/>
+          <w:sz w:val="20"/>
+          <w:szCs w:val="18"/>
+        </w:rPr>
+        <w:t>}</w:t>
+      </w:r>
+      <w:r>
+        <w:rPr>
+          <w:rFonts w:ascii="Courier New" w:hAnsi="Courier New" w:cs="Courier New"/>
+          <w:sz w:val="20"/>
+          <w:szCs w:val="18"/>
+        </w:rPr>
+        <w:t xml:space="preserve"> for mechanized systems</w:t>
+      </w:r>
+      <w:bookmarkStart w:id="1" w:name="_GoBack"/>
+      <w:bookmarkEnd w:id="1"/>
+      <w:r>
+        <w:rPr>
+          <w:rFonts w:ascii="Courier New" w:hAnsi="Courier New" w:cs="Courier New"/>
+          <w:sz w:val="20"/>
+          <w:szCs w:val="18"/>
+        </w:rPr>
+        <w:t>, which is to say, nearly all cases.</w:t>
       </w:r>
       <w:r>
         <w:rPr>
@@ -8777,7 +9201,16 @@
           <w:sz w:val="20"/>
           <w:szCs w:val="18"/>
         </w:rPr>
-        <w:t xml:space="preserve"> log trees </w:t>
+        <w:t xml:space="preserve"> log </w:t>
+      </w:r>
+      <w:r>
+        <w:rPr>
+          <w:rFonts w:ascii="Courier New" w:hAnsi="Courier New" w:cs="Courier New"/>
+          <w:sz w:val="20"/>
+          <w:szCs w:val="18"/>
+        </w:rPr>
+        <w:lastRenderedPageBreak/>
+        <w:t xml:space="preserve">trees </w:t>
       </w:r>
       <w:proofErr w:type="spellStart"/>
       <w:r>
@@ -9147,16 +9580,7 @@
           <w:sz w:val="18"/>
           <w:szCs w:val="18"/>
         </w:rPr>
-        <w:t xml:space="preserve"> weight was already calculated for use in the </w:t>
-      </w:r>
-      <w:r>
-        <w:rPr>
-          <w:rFonts w:ascii="Courier New" w:hAnsi="Courier New" w:cs="Courier New"/>
-          <w:sz w:val="18"/>
-          <w:szCs w:val="18"/>
-        </w:rPr>
-        <w:lastRenderedPageBreak/>
-        <w:t>harvester cost calculation.</w:t>
+        <w:t xml:space="preserve"> weight was already calculated for use in the harvester cost calculation.</w:t>
       </w:r>
       <w:r>
         <w:rPr>
@@ -10693,7 +11117,6 @@
           <w:szCs w:val="18"/>
           <w:u w:val="single"/>
         </w:rPr>
-        <w:lastRenderedPageBreak/>
         <w:t>Chainsaw Cost</w:t>
       </w:r>
     </w:p>
@@ -14971,11 +15394,11 @@
           <c:showPercent val="0"/>
           <c:showBubbleSize val="0"/>
         </c:dLbls>
-        <c:axId val="436296928"/>
-        <c:axId val="436297320"/>
+        <c:axId val="372536696"/>
+        <c:axId val="142106272"/>
       </c:scatterChart>
       <c:valAx>
-        <c:axId val="436296928"/>
+        <c:axId val="372536696"/>
         <c:scaling>
           <c:orientation val="minMax"/>
         </c:scaling>
@@ -15029,12 +15452,12 @@
             <a:endParaRPr lang="en-US"/>
           </a:p>
         </c:txPr>
-        <c:crossAx val="436297320"/>
+        <c:crossAx val="142106272"/>
         <c:crosses val="autoZero"/>
         <c:crossBetween val="midCat"/>
       </c:valAx>
       <c:valAx>
-        <c:axId val="436297320"/>
+        <c:axId val="142106272"/>
         <c:scaling>
           <c:orientation val="minMax"/>
         </c:scaling>
@@ -15091,7 +15514,7 @@
             <a:endParaRPr lang="en-US"/>
           </a:p>
         </c:txPr>
-        <c:crossAx val="436296928"/>
+        <c:crossAx val="372536696"/>
         <c:crosses val="autoZero"/>
         <c:crossBetween val="midCat"/>
       </c:valAx>
@@ -16673,11 +17096,11 @@
           <c:showPercent val="0"/>
           <c:showBubbleSize val="0"/>
         </c:dLbls>
-        <c:axId val="442243192"/>
-        <c:axId val="442243584"/>
+        <c:axId val="374855368"/>
+        <c:axId val="381869152"/>
       </c:scatterChart>
       <c:valAx>
-        <c:axId val="442243192"/>
+        <c:axId val="374855368"/>
         <c:scaling>
           <c:orientation val="minMax"/>
         </c:scaling>
@@ -16734,12 +17157,12 @@
             <a:endParaRPr lang="en-US"/>
           </a:p>
         </c:txPr>
-        <c:crossAx val="442243584"/>
+        <c:crossAx val="381869152"/>
         <c:crosses val="autoZero"/>
         <c:crossBetween val="midCat"/>
       </c:valAx>
       <c:valAx>
-        <c:axId val="442243584"/>
+        <c:axId val="381869152"/>
         <c:scaling>
           <c:orientation val="minMax"/>
         </c:scaling>
@@ -16796,7 +17219,7 @@
             <a:endParaRPr lang="en-US"/>
           </a:p>
         </c:txPr>
-        <c:crossAx val="442243192"/>
+        <c:crossAx val="374855368"/>
         <c:crosses val="autoZero"/>
         <c:crossBetween val="midCat"/>
       </c:valAx>
@@ -18379,11 +18802,11 @@
           <c:showPercent val="0"/>
           <c:showBubbleSize val="0"/>
         </c:dLbls>
-        <c:axId val="442244368"/>
-        <c:axId val="442244760"/>
+        <c:axId val="381869936"/>
+        <c:axId val="381870328"/>
       </c:scatterChart>
       <c:valAx>
-        <c:axId val="442244368"/>
+        <c:axId val="381869936"/>
         <c:scaling>
           <c:orientation val="minMax"/>
         </c:scaling>
@@ -18440,12 +18863,12 @@
             <a:endParaRPr lang="en-US"/>
           </a:p>
         </c:txPr>
-        <c:crossAx val="442244760"/>
+        <c:crossAx val="381870328"/>
         <c:crosses val="autoZero"/>
         <c:crossBetween val="midCat"/>
       </c:valAx>
       <c:valAx>
-        <c:axId val="442244760"/>
+        <c:axId val="381870328"/>
         <c:scaling>
           <c:orientation val="minMax"/>
         </c:scaling>
@@ -18502,7 +18925,7 @@
             <a:endParaRPr lang="en-US"/>
           </a:p>
         </c:txPr>
-        <c:crossAx val="442244368"/>
+        <c:crossAx val="381869936"/>
         <c:crosses val="autoZero"/>
         <c:crossBetween val="midCat"/>
       </c:valAx>

</xml_diff>

<commit_message>
Fixed step 3 in loader time calc to not divide by 60 because already in hours
</commit_message>
<xml_diff>
--- a/OPCOST/Petitmermet_harvest_cost_model_implementation_plan_20180412.docx
+++ b/OPCOST/Petitmermet_harvest_cost_model_implementation_plan_20180412.docx
@@ -6178,25 +6178,7 @@
           <w:sz w:val="18"/>
           <w:szCs w:val="18"/>
         </w:rPr>
-        <w:t xml:space="preserve">Untethered </w:t>
-      </w:r>
-      <w:proofErr w:type="spellStart"/>
-      <w:r>
-        <w:rPr>
-          <w:rFonts w:ascii="Courier New" w:hAnsi="Courier New" w:cs="Courier New"/>
-          <w:sz w:val="18"/>
-          <w:szCs w:val="18"/>
-        </w:rPr>
-        <w:t>Petitmermet</w:t>
-      </w:r>
-      <w:proofErr w:type="spellEnd"/>
-      <w:r>
-        <w:rPr>
-          <w:rFonts w:ascii="Courier New" w:hAnsi="Courier New" w:cs="Courier New"/>
-          <w:sz w:val="18"/>
-          <w:szCs w:val="18"/>
-        </w:rPr>
-        <w:t xml:space="preserve">: </w:t>
+        <w:t xml:space="preserve">Untethered Petitmermet: </w:t>
       </w:r>
       <w:proofErr w:type="spellStart"/>
       <w:r>
@@ -6250,25 +6232,7 @@
           <w:sz w:val="18"/>
           <w:szCs w:val="18"/>
         </w:rPr>
-        <w:t xml:space="preserve">Tethered </w:t>
-      </w:r>
-      <w:proofErr w:type="spellStart"/>
-      <w:r>
-        <w:rPr>
-          <w:rFonts w:ascii="Courier New" w:hAnsi="Courier New" w:cs="Courier New"/>
-          <w:sz w:val="18"/>
-          <w:szCs w:val="18"/>
-        </w:rPr>
-        <w:t>Petitmermet</w:t>
-      </w:r>
-      <w:proofErr w:type="spellEnd"/>
-      <w:r>
-        <w:rPr>
-          <w:rFonts w:ascii="Courier New" w:hAnsi="Courier New" w:cs="Courier New"/>
-          <w:sz w:val="18"/>
-          <w:szCs w:val="18"/>
-        </w:rPr>
-        <w:t xml:space="preserve">: </w:t>
+        <w:t xml:space="preserve">Tethered Petitmermet: </w:t>
       </w:r>
       <w:proofErr w:type="spellStart"/>
       <w:r>
@@ -8283,18 +8247,8 @@
           <w:sz w:val="20"/>
           <w:szCs w:val="18"/>
         </w:rPr>
-        <w:t xml:space="preserve">Add harvester time to account for brush cut time of 6 seconds per tree, per Joshua </w:t>
-      </w:r>
-      <w:proofErr w:type="spellStart"/>
-      <w:r>
-        <w:rPr>
-          <w:rFonts w:ascii="Courier New" w:hAnsi="Courier New" w:cs="Courier New"/>
-          <w:sz w:val="20"/>
-          <w:szCs w:val="18"/>
-        </w:rPr>
-        <w:t>Petitmermet</w:t>
-      </w:r>
-      <w:proofErr w:type="spellEnd"/>
+        <w:t>Add harvester time to account for brush cut time of 6 seconds per tree, per Joshua Petitmermet</w:t>
+      </w:r>
       <w:r>
         <w:rPr>
           <w:rFonts w:ascii="Courier New" w:hAnsi="Courier New" w:cs="Courier New"/>
@@ -8631,8 +8585,6 @@
         </w:rPr>
         <w:t xml:space="preserve"> for mechanized systems</w:t>
       </w:r>
-      <w:bookmarkStart w:id="1" w:name="_GoBack"/>
-      <w:bookmarkEnd w:id="1"/>
       <w:r>
         <w:rPr>
           <w:rFonts w:ascii="Courier New" w:hAnsi="Courier New" w:cs="Courier New"/>
@@ -10920,8 +10872,10 @@
           <w:sz w:val="18"/>
           <w:szCs w:val="18"/>
         </w:rPr>
-        <w:t>)/60</w:t>
-      </w:r>
+        <w:t>)</w:t>
+      </w:r>
+      <w:bookmarkStart w:id="1" w:name="_GoBack"/>
+      <w:bookmarkEnd w:id="1"/>
       <w:r>
         <w:rPr>
           <w:rFonts w:ascii="Courier New" w:hAnsi="Courier New" w:cs="Courier New"/>
@@ -15394,11 +15348,11 @@
           <c:showPercent val="0"/>
           <c:showBubbleSize val="0"/>
         </c:dLbls>
-        <c:axId val="372536696"/>
-        <c:axId val="142106272"/>
+        <c:axId val="59382512"/>
+        <c:axId val="392750008"/>
       </c:scatterChart>
       <c:valAx>
-        <c:axId val="372536696"/>
+        <c:axId val="59382512"/>
         <c:scaling>
           <c:orientation val="minMax"/>
         </c:scaling>
@@ -15452,12 +15406,12 @@
             <a:endParaRPr lang="en-US"/>
           </a:p>
         </c:txPr>
-        <c:crossAx val="142106272"/>
+        <c:crossAx val="392750008"/>
         <c:crosses val="autoZero"/>
         <c:crossBetween val="midCat"/>
       </c:valAx>
       <c:valAx>
-        <c:axId val="142106272"/>
+        <c:axId val="392750008"/>
         <c:scaling>
           <c:orientation val="minMax"/>
         </c:scaling>
@@ -15514,7 +15468,7 @@
             <a:endParaRPr lang="en-US"/>
           </a:p>
         </c:txPr>
-        <c:crossAx val="372536696"/>
+        <c:crossAx val="59382512"/>
         <c:crosses val="autoZero"/>
         <c:crossBetween val="midCat"/>
       </c:valAx>
@@ -17096,11 +17050,11 @@
           <c:showPercent val="0"/>
           <c:showBubbleSize val="0"/>
         </c:dLbls>
-        <c:axId val="374855368"/>
-        <c:axId val="381869152"/>
+        <c:axId val="392750792"/>
+        <c:axId val="392751184"/>
       </c:scatterChart>
       <c:valAx>
-        <c:axId val="374855368"/>
+        <c:axId val="392750792"/>
         <c:scaling>
           <c:orientation val="minMax"/>
         </c:scaling>
@@ -17157,12 +17111,12 @@
             <a:endParaRPr lang="en-US"/>
           </a:p>
         </c:txPr>
-        <c:crossAx val="381869152"/>
+        <c:crossAx val="392751184"/>
         <c:crosses val="autoZero"/>
         <c:crossBetween val="midCat"/>
       </c:valAx>
       <c:valAx>
-        <c:axId val="381869152"/>
+        <c:axId val="392751184"/>
         <c:scaling>
           <c:orientation val="minMax"/>
         </c:scaling>
@@ -17219,7 +17173,7 @@
             <a:endParaRPr lang="en-US"/>
           </a:p>
         </c:txPr>
-        <c:crossAx val="374855368"/>
+        <c:crossAx val="392750792"/>
         <c:crosses val="autoZero"/>
         <c:crossBetween val="midCat"/>
       </c:valAx>
@@ -18802,11 +18756,11 @@
           <c:showPercent val="0"/>
           <c:showBubbleSize val="0"/>
         </c:dLbls>
-        <c:axId val="381869936"/>
-        <c:axId val="381870328"/>
+        <c:axId val="389856688"/>
+        <c:axId val="389857080"/>
       </c:scatterChart>
       <c:valAx>
-        <c:axId val="381869936"/>
+        <c:axId val="389856688"/>
         <c:scaling>
           <c:orientation val="minMax"/>
         </c:scaling>
@@ -18863,12 +18817,12 @@
             <a:endParaRPr lang="en-US"/>
           </a:p>
         </c:txPr>
-        <c:crossAx val="381870328"/>
+        <c:crossAx val="389857080"/>
         <c:crosses val="autoZero"/>
         <c:crossBetween val="midCat"/>
       </c:valAx>
       <c:valAx>
-        <c:axId val="381870328"/>
+        <c:axId val="389857080"/>
         <c:scaling>
           <c:orientation val="minMax"/>
         </c:scaling>
@@ -18925,7 +18879,7 @@
             <a:endParaRPr lang="en-US"/>
           </a:p>
         </c:txPr>
-        <c:crossAx val="381869936"/>
+        <c:crossAx val="389856688"/>
         <c:crosses val="autoZero"/>
         <c:crossBetween val="midCat"/>
       </c:valAx>

</xml_diff>

<commit_message>
fixes forwarder time due to weight
</commit_message>
<xml_diff>
--- a/OPCOST/Petitmermet_harvest_cost_model_implementation_plan_20180412.docx
+++ b/OPCOST/Petitmermet_harvest_cost_model_implementation_plan_20180412.docx
@@ -9736,7 +9736,48 @@
           <w:sz w:val="18"/>
           <w:szCs w:val="18"/>
         </w:rPr>
-        <w:t>TPA_CSL = “</w:t>
+        <w:t>TPA_CT</w:t>
+      </w:r>
+      <w:r>
+        <w:rPr>
+          <w:rFonts w:ascii="Courier New" w:hAnsi="Courier New" w:cs="Courier New"/>
+          <w:sz w:val="18"/>
+          <w:szCs w:val="18"/>
+        </w:rPr>
+        <w:t xml:space="preserve"> = </w:t>
+      </w:r>
+      <w:r>
+        <w:rPr>
+          <w:rFonts w:ascii="Courier New" w:hAnsi="Courier New" w:cs="Courier New"/>
+          <w:sz w:val="18"/>
+          <w:szCs w:val="18"/>
+        </w:rPr>
+        <w:t>“Chip tree per acre”</w:t>
+      </w:r>
+      <w:r>
+        <w:rPr>
+          <w:rFonts w:ascii="Courier New" w:hAnsi="Courier New" w:cs="Courier New"/>
+          <w:sz w:val="18"/>
+          <w:szCs w:val="18"/>
+        </w:rPr>
+        <w:t xml:space="preserve"> </w:t>
+      </w:r>
+      <w:r>
+        <w:rPr>
+          <w:rFonts w:ascii="Courier New" w:hAnsi="Courier New" w:cs="Courier New"/>
+          <w:sz w:val="18"/>
+          <w:szCs w:val="18"/>
+        </w:rPr>
+        <w:br/>
+        <w:t xml:space="preserve">TPA_SL = </w:t>
+      </w:r>
+      <w:r>
+        <w:rPr>
+          <w:rFonts w:ascii="Courier New" w:hAnsi="Courier New" w:cs="Courier New"/>
+          <w:sz w:val="18"/>
+          <w:szCs w:val="18"/>
+        </w:rPr>
+        <w:t>“</w:t>
       </w:r>
       <w:r>
         <w:rPr>
@@ -9752,7 +9793,39 @@
           <w:sz w:val="18"/>
           <w:szCs w:val="18"/>
         </w:rPr>
-        <w:t>” + “</w:t>
+        <w:t>”</w:t>
+      </w:r>
+      <w:r>
+        <w:rPr>
+          <w:rFonts w:ascii="Courier New" w:hAnsi="Courier New" w:cs="Courier New"/>
+          <w:sz w:val="18"/>
+          <w:szCs w:val="18"/>
+        </w:rPr>
+        <w:t xml:space="preserve"> </w:t>
+      </w:r>
+      <w:r>
+        <w:rPr>
+          <w:rFonts w:ascii="Courier New" w:hAnsi="Courier New" w:cs="Courier New"/>
+          <w:sz w:val="18"/>
+          <w:szCs w:val="18"/>
+        </w:rPr>
+        <w:br/>
+      </w:r>
+      <w:r>
+        <w:rPr>
+          <w:rFonts w:ascii="Courier New" w:hAnsi="Courier New" w:cs="Courier New"/>
+          <w:sz w:val="18"/>
+          <w:szCs w:val="18"/>
+        </w:rPr>
+        <w:t xml:space="preserve">TPA_LL = </w:t>
+      </w:r>
+      <w:r>
+        <w:rPr>
+          <w:rFonts w:ascii="Courier New" w:hAnsi="Courier New" w:cs="Courier New"/>
+          <w:sz w:val="18"/>
+          <w:szCs w:val="18"/>
+        </w:rPr>
+        <w:t>“</w:t>
       </w:r>
       <w:r>
         <w:rPr>
@@ -9768,7 +9841,15 @@
           <w:sz w:val="18"/>
           <w:szCs w:val="18"/>
         </w:rPr>
-        <w:t>” + “Chip tree per acre”</w:t>
+        <w:t>”</w:t>
+      </w:r>
+      <w:r>
+        <w:rPr>
+          <w:rFonts w:ascii="Courier New" w:hAnsi="Courier New" w:cs="Courier New"/>
+          <w:sz w:val="18"/>
+          <w:szCs w:val="18"/>
+        </w:rPr>
+        <w:br/>
       </w:r>
     </w:p>
     <w:p>
@@ -9785,14 +9866,8 @@
           <w:szCs w:val="18"/>
         </w:rPr>
       </w:pPr>
-      <w:r>
-        <w:rPr>
-          <w:rFonts w:ascii="Courier New" w:hAnsi="Courier New" w:cs="Courier New"/>
-          <w:sz w:val="20"/>
-          <w:szCs w:val="18"/>
-        </w:rPr>
-        <w:br/>
-      </w:r>
+      <w:bookmarkStart w:id="1" w:name="_GoBack"/>
+      <w:bookmarkEnd w:id="1"/>
     </w:p>
     <w:p>
       <w:pPr>
@@ -9844,6 +9919,14 @@
         </w:rPr>
         <w:t>FT_wt</w:t>
       </w:r>
+      <w:r>
+        <w:rPr>
+          <w:rFonts w:ascii="Courier New" w:hAnsi="Courier New" w:cs="Courier New"/>
+          <w:sz w:val="18"/>
+          <w:szCs w:val="18"/>
+        </w:rPr>
+        <w:t>_CT</w:t>
+      </w:r>
       <w:proofErr w:type="spellEnd"/>
       <w:r>
         <w:rPr>
@@ -9859,6 +9942,46 @@
           <w:sz w:val="18"/>
           <w:szCs w:val="18"/>
         </w:rPr>
+        <w:t>IF(</w:t>
+      </w:r>
+      <w:r>
+        <w:rPr>
+          <w:rFonts w:ascii="Courier New" w:hAnsi="Courier New" w:cs="Courier New"/>
+          <w:sz w:val="18"/>
+          <w:szCs w:val="18"/>
+        </w:rPr>
+        <w:t>TPA_CT</w:t>
+      </w:r>
+      <w:r>
+        <w:rPr>
+          <w:rFonts w:ascii="Courier New" w:hAnsi="Courier New" w:cs="Courier New"/>
+          <w:sz w:val="18"/>
+          <w:szCs w:val="18"/>
+        </w:rPr>
+        <w:t xml:space="preserve"> </w:t>
+      </w:r>
+      <w:r>
+        <w:rPr>
+          <w:rFonts w:ascii="Courier New" w:hAnsi="Courier New" w:cs="Courier New"/>
+          <w:sz w:val="18"/>
+          <w:szCs w:val="18"/>
+        </w:rPr>
+        <w:t>&gt; 0,</w:t>
+      </w:r>
+      <w:r>
+        <w:rPr>
+          <w:rFonts w:ascii="Courier New" w:hAnsi="Courier New" w:cs="Courier New"/>
+          <w:sz w:val="18"/>
+          <w:szCs w:val="18"/>
+        </w:rPr>
+        <w:t xml:space="preserve"> </w:t>
+      </w:r>
+      <w:r>
+        <w:rPr>
+          <w:rFonts w:ascii="Courier New" w:hAnsi="Courier New" w:cs="Courier New"/>
+          <w:sz w:val="18"/>
+          <w:szCs w:val="18"/>
+        </w:rPr>
         <w:t>EXP(1.0613+0.8841*LN(</w:t>
       </w:r>
       <w:r>
@@ -9867,7 +9990,15 @@
           <w:sz w:val="18"/>
           <w:szCs w:val="18"/>
         </w:rPr>
-        <w:t>TPA_CSL</w:t>
+        <w:t>TPA_C</w:t>
+      </w:r>
+      <w:r>
+        <w:rPr>
+          <w:rFonts w:ascii="Courier New" w:hAnsi="Courier New" w:cs="Courier New"/>
+          <w:sz w:val="18"/>
+          <w:szCs w:val="18"/>
+        </w:rPr>
+        <w:t>T</w:t>
       </w:r>
       <w:r>
         <w:rPr>
@@ -9881,28 +10012,436 @@
       <w:r>
         <w:rPr>
           <w:rFonts w:ascii="Courier New" w:hAnsi="Courier New" w:cs="Courier New"/>
-          <w:sz w:val="18"/>
-          <w:szCs w:val="18"/>
-        </w:rPr>
-        <w:t>M</w:t>
-      </w:r>
-      <w:r>
-        <w:rPr>
-          <w:rFonts w:ascii="Courier New" w:hAnsi="Courier New" w:cs="Courier New"/>
-          <w:sz w:val="20"/>
-          <w:szCs w:val="18"/>
-        </w:rPr>
-        <w:t>erchWtTonnes</w:t>
+          <w:sz w:val="20"/>
+          <w:szCs w:val="18"/>
+        </w:rPr>
+        <w:t>MerchWtLbs_CT</w:t>
       </w:r>
       <w:proofErr w:type="spellEnd"/>
       <w:r>
         <w:rPr>
           <w:rFonts w:ascii="Courier New" w:hAnsi="Courier New" w:cs="Courier New"/>
-          <w:sz w:val="18"/>
-          <w:szCs w:val="18"/>
-        </w:rPr>
-        <w:t xml:space="preserve">)) </w:t>
-      </w:r>
+          <w:sz w:val="20"/>
+          <w:szCs w:val="18"/>
+        </w:rPr>
+        <w:t xml:space="preserve"> * 0.000453592</w:t>
+      </w:r>
+      <w:r>
+        <w:rPr>
+          <w:rFonts w:ascii="Courier New" w:hAnsi="Courier New" w:cs="Courier New"/>
+          <w:sz w:val="20"/>
+          <w:szCs w:val="18"/>
+        </w:rPr>
+        <w:t>/TPA_CT</w:t>
+      </w:r>
+      <w:r>
+        <w:rPr>
+          <w:rFonts w:ascii="Courier New" w:hAnsi="Courier New" w:cs="Courier New"/>
+          <w:sz w:val="18"/>
+          <w:szCs w:val="18"/>
+        </w:rPr>
+        <w:t>))</w:t>
+      </w:r>
+      <w:r>
+        <w:rPr>
+          <w:rFonts w:ascii="Courier New" w:hAnsi="Courier New" w:cs="Courier New"/>
+          <w:sz w:val="18"/>
+          <w:szCs w:val="18"/>
+        </w:rPr>
+        <w:t>,0)</w:t>
+      </w:r>
+      <w:r>
+        <w:rPr>
+          <w:rFonts w:ascii="Courier New" w:hAnsi="Courier New" w:cs="Courier New"/>
+          <w:sz w:val="18"/>
+          <w:szCs w:val="18"/>
+        </w:rPr>
+        <w:br/>
+      </w:r>
+      <w:proofErr w:type="spellStart"/>
+      <w:r>
+        <w:rPr>
+          <w:rFonts w:ascii="Courier New" w:hAnsi="Courier New" w:cs="Courier New"/>
+          <w:sz w:val="18"/>
+          <w:szCs w:val="18"/>
+        </w:rPr>
+        <w:t>FT_wt_SL</w:t>
+      </w:r>
+      <w:proofErr w:type="spellEnd"/>
+      <w:r>
+        <w:rPr>
+          <w:rFonts w:ascii="Courier New" w:hAnsi="Courier New" w:cs="Courier New"/>
+          <w:sz w:val="18"/>
+          <w:szCs w:val="18"/>
+        </w:rPr>
+        <w:t xml:space="preserve"> = IF(TPA_</w:t>
+      </w:r>
+      <w:r>
+        <w:rPr>
+          <w:rFonts w:ascii="Courier New" w:hAnsi="Courier New" w:cs="Courier New"/>
+          <w:sz w:val="18"/>
+          <w:szCs w:val="18"/>
+        </w:rPr>
+        <w:t>SL</w:t>
+      </w:r>
+      <w:r>
+        <w:rPr>
+          <w:rFonts w:ascii="Courier New" w:hAnsi="Courier New" w:cs="Courier New"/>
+          <w:sz w:val="18"/>
+          <w:szCs w:val="18"/>
+        </w:rPr>
+        <w:t xml:space="preserve"> </w:t>
+      </w:r>
+      <w:r>
+        <w:rPr>
+          <w:rFonts w:ascii="Courier New" w:hAnsi="Courier New" w:cs="Courier New"/>
+          <w:sz w:val="18"/>
+          <w:szCs w:val="18"/>
+        </w:rPr>
+        <w:t>&gt; 0,</w:t>
+      </w:r>
+      <w:r>
+        <w:rPr>
+          <w:rFonts w:ascii="Courier New" w:hAnsi="Courier New" w:cs="Courier New"/>
+          <w:sz w:val="18"/>
+          <w:szCs w:val="18"/>
+        </w:rPr>
+        <w:t xml:space="preserve"> </w:t>
+      </w:r>
+      <w:r>
+        <w:rPr>
+          <w:rFonts w:ascii="Courier New" w:hAnsi="Courier New" w:cs="Courier New"/>
+          <w:sz w:val="18"/>
+          <w:szCs w:val="18"/>
+        </w:rPr>
+        <w:t>EXP(1.0613+0.8841*LN(TPA_</w:t>
+      </w:r>
+      <w:r>
+        <w:rPr>
+          <w:rFonts w:ascii="Courier New" w:hAnsi="Courier New" w:cs="Courier New"/>
+          <w:sz w:val="18"/>
+          <w:szCs w:val="18"/>
+        </w:rPr>
+        <w:t>SL</w:t>
+      </w:r>
+      <w:r>
+        <w:rPr>
+          <w:rFonts w:ascii="Courier New" w:hAnsi="Courier New" w:cs="Courier New"/>
+          <w:sz w:val="18"/>
+          <w:szCs w:val="18"/>
+        </w:rPr>
+        <w:t>)+0.6714*LN(</w:t>
+      </w:r>
+      <w:proofErr w:type="spellStart"/>
+      <w:r>
+        <w:rPr>
+          <w:rFonts w:ascii="Courier New" w:hAnsi="Courier New" w:cs="Courier New"/>
+          <w:sz w:val="20"/>
+          <w:szCs w:val="18"/>
+        </w:rPr>
+        <w:t>MerchWtLbs_</w:t>
+      </w:r>
+      <w:r>
+        <w:rPr>
+          <w:rFonts w:ascii="Courier New" w:hAnsi="Courier New" w:cs="Courier New"/>
+          <w:sz w:val="20"/>
+          <w:szCs w:val="18"/>
+        </w:rPr>
+        <w:t>SL</w:t>
+      </w:r>
+      <w:proofErr w:type="spellEnd"/>
+      <w:r>
+        <w:rPr>
+          <w:rFonts w:ascii="Courier New" w:hAnsi="Courier New" w:cs="Courier New"/>
+          <w:sz w:val="20"/>
+          <w:szCs w:val="18"/>
+        </w:rPr>
+        <w:t xml:space="preserve"> * 0.000453592</w:t>
+      </w:r>
+      <w:r>
+        <w:rPr>
+          <w:rFonts w:ascii="Courier New" w:hAnsi="Courier New" w:cs="Courier New"/>
+          <w:sz w:val="20"/>
+          <w:szCs w:val="18"/>
+        </w:rPr>
+        <w:t>/TPA_</w:t>
+      </w:r>
+      <w:r>
+        <w:rPr>
+          <w:rFonts w:ascii="Courier New" w:hAnsi="Courier New" w:cs="Courier New"/>
+          <w:sz w:val="20"/>
+          <w:szCs w:val="18"/>
+        </w:rPr>
+        <w:t>SL</w:t>
+      </w:r>
+      <w:r>
+        <w:rPr>
+          <w:rFonts w:ascii="Courier New" w:hAnsi="Courier New" w:cs="Courier New"/>
+          <w:sz w:val="18"/>
+          <w:szCs w:val="18"/>
+        </w:rPr>
+        <w:t>))</w:t>
+      </w:r>
+      <w:r>
+        <w:rPr>
+          <w:rFonts w:ascii="Courier New" w:hAnsi="Courier New" w:cs="Courier New"/>
+          <w:sz w:val="18"/>
+          <w:szCs w:val="18"/>
+        </w:rPr>
+        <w:t>,0)</w:t>
+      </w:r>
+      <w:r>
+        <w:rPr>
+          <w:rFonts w:ascii="Courier New" w:hAnsi="Courier New" w:cs="Courier New"/>
+          <w:sz w:val="18"/>
+          <w:szCs w:val="18"/>
+        </w:rPr>
+        <w:t xml:space="preserve"> </w:t>
+      </w:r>
+      <w:r>
+        <w:rPr>
+          <w:rFonts w:ascii="Courier New" w:hAnsi="Courier New" w:cs="Courier New"/>
+          <w:sz w:val="18"/>
+          <w:szCs w:val="18"/>
+        </w:rPr>
+        <w:br/>
+      </w:r>
+      <w:proofErr w:type="spellStart"/>
+      <w:r>
+        <w:rPr>
+          <w:rFonts w:ascii="Courier New" w:hAnsi="Courier New" w:cs="Courier New"/>
+          <w:sz w:val="18"/>
+          <w:szCs w:val="18"/>
+        </w:rPr>
+        <w:t>FT_wt_LL</w:t>
+      </w:r>
+      <w:proofErr w:type="spellEnd"/>
+      <w:r>
+        <w:rPr>
+          <w:rFonts w:ascii="Courier New" w:hAnsi="Courier New" w:cs="Courier New"/>
+          <w:sz w:val="18"/>
+          <w:szCs w:val="18"/>
+        </w:rPr>
+        <w:t xml:space="preserve"> = IF(</w:t>
+      </w:r>
+      <w:r>
+        <w:rPr>
+          <w:rFonts w:ascii="Courier New" w:hAnsi="Courier New" w:cs="Courier New"/>
+          <w:sz w:val="18"/>
+          <w:szCs w:val="18"/>
+        </w:rPr>
+        <w:t>TPA_LL</w:t>
+      </w:r>
+      <w:r>
+        <w:rPr>
+          <w:rFonts w:ascii="Courier New" w:hAnsi="Courier New" w:cs="Courier New"/>
+          <w:sz w:val="18"/>
+          <w:szCs w:val="18"/>
+        </w:rPr>
+        <w:t xml:space="preserve"> </w:t>
+      </w:r>
+      <w:r>
+        <w:rPr>
+          <w:rFonts w:ascii="Courier New" w:hAnsi="Courier New" w:cs="Courier New"/>
+          <w:sz w:val="18"/>
+          <w:szCs w:val="18"/>
+        </w:rPr>
+        <w:t>&gt; 0,</w:t>
+      </w:r>
+      <w:r>
+        <w:rPr>
+          <w:rFonts w:ascii="Courier New" w:hAnsi="Courier New" w:cs="Courier New"/>
+          <w:sz w:val="18"/>
+          <w:szCs w:val="18"/>
+        </w:rPr>
+        <w:t xml:space="preserve"> </w:t>
+      </w:r>
+      <w:r>
+        <w:rPr>
+          <w:rFonts w:ascii="Courier New" w:hAnsi="Courier New" w:cs="Courier New"/>
+          <w:sz w:val="18"/>
+          <w:szCs w:val="18"/>
+        </w:rPr>
+        <w:t>EXP(1.0613+0.8841*LN(TPA_</w:t>
+      </w:r>
+      <w:r>
+        <w:rPr>
+          <w:rFonts w:ascii="Courier New" w:hAnsi="Courier New" w:cs="Courier New"/>
+          <w:sz w:val="18"/>
+          <w:szCs w:val="18"/>
+        </w:rPr>
+        <w:t>L</w:t>
+      </w:r>
+      <w:r>
+        <w:rPr>
+          <w:rFonts w:ascii="Courier New" w:hAnsi="Courier New" w:cs="Courier New"/>
+          <w:sz w:val="18"/>
+          <w:szCs w:val="18"/>
+        </w:rPr>
+        <w:t>L</w:t>
+      </w:r>
+      <w:r>
+        <w:rPr>
+          <w:rFonts w:ascii="Courier New" w:hAnsi="Courier New" w:cs="Courier New"/>
+          <w:sz w:val="18"/>
+          <w:szCs w:val="18"/>
+        </w:rPr>
+        <w:t>)+0.6714*LN(</w:t>
+      </w:r>
+      <w:proofErr w:type="spellStart"/>
+      <w:r>
+        <w:rPr>
+          <w:rFonts w:ascii="Courier New" w:hAnsi="Courier New" w:cs="Courier New"/>
+          <w:sz w:val="20"/>
+          <w:szCs w:val="18"/>
+        </w:rPr>
+        <w:t>MerchWtLbs_</w:t>
+      </w:r>
+      <w:r>
+        <w:rPr>
+          <w:rFonts w:ascii="Courier New" w:hAnsi="Courier New" w:cs="Courier New"/>
+          <w:sz w:val="20"/>
+          <w:szCs w:val="18"/>
+        </w:rPr>
+        <w:t>L</w:t>
+      </w:r>
+      <w:r>
+        <w:rPr>
+          <w:rFonts w:ascii="Courier New" w:hAnsi="Courier New" w:cs="Courier New"/>
+          <w:sz w:val="20"/>
+          <w:szCs w:val="18"/>
+        </w:rPr>
+        <w:t>L</w:t>
+      </w:r>
+      <w:proofErr w:type="spellEnd"/>
+      <w:r>
+        <w:rPr>
+          <w:rFonts w:ascii="Courier New" w:hAnsi="Courier New" w:cs="Courier New"/>
+          <w:sz w:val="20"/>
+          <w:szCs w:val="18"/>
+        </w:rPr>
+        <w:t xml:space="preserve"> * 0.000453592</w:t>
+      </w:r>
+      <w:r>
+        <w:rPr>
+          <w:rFonts w:ascii="Courier New" w:hAnsi="Courier New" w:cs="Courier New"/>
+          <w:sz w:val="20"/>
+          <w:szCs w:val="18"/>
+        </w:rPr>
+        <w:t>/TPA_</w:t>
+      </w:r>
+      <w:r>
+        <w:rPr>
+          <w:rFonts w:ascii="Courier New" w:hAnsi="Courier New" w:cs="Courier New"/>
+          <w:sz w:val="20"/>
+          <w:szCs w:val="18"/>
+        </w:rPr>
+        <w:t>L</w:t>
+      </w:r>
+      <w:r>
+        <w:rPr>
+          <w:rFonts w:ascii="Courier New" w:hAnsi="Courier New" w:cs="Courier New"/>
+          <w:sz w:val="20"/>
+          <w:szCs w:val="18"/>
+        </w:rPr>
+        <w:t>L</w:t>
+      </w:r>
+      <w:r>
+        <w:rPr>
+          <w:rFonts w:ascii="Courier New" w:hAnsi="Courier New" w:cs="Courier New"/>
+          <w:sz w:val="18"/>
+          <w:szCs w:val="18"/>
+        </w:rPr>
+        <w:t>))</w:t>
+      </w:r>
+      <w:r>
+        <w:rPr>
+          <w:rFonts w:ascii="Courier New" w:hAnsi="Courier New" w:cs="Courier New"/>
+          <w:sz w:val="18"/>
+          <w:szCs w:val="18"/>
+        </w:rPr>
+        <w:t>,0)</w:t>
+      </w:r>
+      <w:r>
+        <w:rPr>
+          <w:rFonts w:ascii="Courier New" w:hAnsi="Courier New" w:cs="Courier New"/>
+          <w:sz w:val="18"/>
+          <w:szCs w:val="18"/>
+        </w:rPr>
+        <w:br/>
+      </w:r>
+      <w:proofErr w:type="spellStart"/>
+      <w:r>
+        <w:rPr>
+          <w:rFonts w:ascii="Courier New" w:hAnsi="Courier New" w:cs="Courier New"/>
+          <w:sz w:val="18"/>
+          <w:szCs w:val="18"/>
+        </w:rPr>
+        <w:t>FT_wt</w:t>
+      </w:r>
+      <w:proofErr w:type="spellEnd"/>
+      <w:r>
+        <w:rPr>
+          <w:rFonts w:ascii="Courier New" w:hAnsi="Courier New" w:cs="Courier New"/>
+          <w:sz w:val="18"/>
+          <w:szCs w:val="18"/>
+        </w:rPr>
+        <w:t xml:space="preserve"> = </w:t>
+      </w:r>
+      <w:proofErr w:type="spellStart"/>
+      <w:r>
+        <w:rPr>
+          <w:rFonts w:ascii="Courier New" w:hAnsi="Courier New" w:cs="Courier New"/>
+          <w:sz w:val="18"/>
+          <w:szCs w:val="18"/>
+        </w:rPr>
+        <w:t>FT_wt_CT</w:t>
+      </w:r>
+      <w:proofErr w:type="spellEnd"/>
+      <w:r>
+        <w:rPr>
+          <w:rFonts w:ascii="Courier New" w:hAnsi="Courier New" w:cs="Courier New"/>
+          <w:sz w:val="18"/>
+          <w:szCs w:val="18"/>
+        </w:rPr>
+        <w:t xml:space="preserve"> + </w:t>
+      </w:r>
+      <w:proofErr w:type="spellStart"/>
+      <w:r>
+        <w:rPr>
+          <w:rFonts w:ascii="Courier New" w:hAnsi="Courier New" w:cs="Courier New"/>
+          <w:sz w:val="18"/>
+          <w:szCs w:val="18"/>
+        </w:rPr>
+        <w:t>FT_wt_SL</w:t>
+      </w:r>
+      <w:proofErr w:type="spellEnd"/>
+      <w:r>
+        <w:rPr>
+          <w:rFonts w:ascii="Courier New" w:hAnsi="Courier New" w:cs="Courier New"/>
+          <w:sz w:val="18"/>
+          <w:szCs w:val="18"/>
+        </w:rPr>
+        <w:t xml:space="preserve"> +</w:t>
+      </w:r>
+      <w:r>
+        <w:rPr>
+          <w:rFonts w:ascii="Courier New" w:hAnsi="Courier New" w:cs="Courier New"/>
+          <w:sz w:val="18"/>
+          <w:szCs w:val="18"/>
+        </w:rPr>
+        <w:t xml:space="preserve"> </w:t>
+      </w:r>
+      <w:proofErr w:type="spellStart"/>
+      <w:r>
+        <w:rPr>
+          <w:rFonts w:ascii="Courier New" w:hAnsi="Courier New" w:cs="Courier New"/>
+          <w:sz w:val="18"/>
+          <w:szCs w:val="18"/>
+        </w:rPr>
+        <w:t>FT_wt_LL</w:t>
+      </w:r>
+      <w:proofErr w:type="spellEnd"/>
       <w:r>
         <w:rPr>
           <w:rFonts w:ascii="Courier New" w:hAnsi="Courier New" w:cs="Courier New"/>
@@ -9914,54 +10453,18 @@
     </w:p>
     <w:p>
       <w:pPr>
-        <w:pStyle w:val="ListParagraph"/>
         <w:widowControl w:val="0"/>
-        <w:numPr>
-          <w:ilvl w:val="1"/>
-          <w:numId w:val="5"/>
-        </w:numPr>
         <w:autoSpaceDE w:val="0"/>
         <w:autoSpaceDN w:val="0"/>
         <w:adjustRightInd w:val="0"/>
         <w:spacing w:after="0" w:line="240" w:lineRule="auto"/>
-        <w:rPr>
-          <w:rFonts w:ascii="Courier New" w:hAnsi="Courier New" w:cs="Courier New"/>
-          <w:sz w:val="18"/>
-          <w:szCs w:val="18"/>
-        </w:rPr>
-      </w:pPr>
-      <w:r>
-        <w:rPr>
-          <w:rFonts w:ascii="Courier New" w:hAnsi="Courier New" w:cs="Courier New"/>
-          <w:sz w:val="18"/>
-          <w:szCs w:val="18"/>
-        </w:rPr>
-        <w:t>Note</w:t>
-      </w:r>
-      <w:r>
-        <w:rPr>
-          <w:rFonts w:ascii="Courier New" w:hAnsi="Courier New" w:cs="Courier New"/>
-          <w:sz w:val="18"/>
-          <w:szCs w:val="18"/>
-        </w:rPr>
-        <w:t>:</w:t>
-      </w:r>
-      <w:r>
-        <w:rPr>
-          <w:rFonts w:ascii="Courier New" w:hAnsi="Courier New" w:cs="Courier New"/>
-          <w:sz w:val="18"/>
-          <w:szCs w:val="18"/>
-        </w:rPr>
-        <w:t xml:space="preserve"> test AMGTPT for zero — R won’t like to calculate a log of zero.</w:t>
-      </w:r>
-      <w:r>
-        <w:rPr>
-          <w:rFonts w:ascii="Courier New" w:hAnsi="Courier New" w:cs="Courier New"/>
-          <w:sz w:val="18"/>
-          <w:szCs w:val="18"/>
-        </w:rPr>
-        <w:br/>
-      </w:r>
+        <w:ind w:left="720"/>
+        <w:rPr>
+          <w:rFonts w:ascii="Courier New" w:hAnsi="Courier New" w:cs="Courier New"/>
+          <w:sz w:val="18"/>
+          <w:szCs w:val="18"/>
+        </w:rPr>
+      </w:pPr>
     </w:p>
     <w:p>
       <w:pPr>
@@ -10415,7 +10918,16 @@
           <w:sz w:val="18"/>
           <w:szCs w:val="18"/>
         </w:rPr>
-        <w:t xml:space="preserve">This section lays out calculation of cost for the use of the forwarder to forward logs from small and large log trees. Chip trees are not accounted for here because their chipping and loading (blown onto chip vans) cost is accounted for by the chipping cost equation.  </w:t>
+        <w:t xml:space="preserve">This section lays out calculation of cost for the use of the forwarder to forward logs from small and large log trees. Chip trees are not accounted for here because their chipping and loading (blown onto chip vans) cost is accounted for by the chipping cost </w:t>
+      </w:r>
+      <w:r>
+        <w:rPr>
+          <w:rFonts w:ascii="Courier New" w:hAnsi="Courier New" w:cs="Courier New"/>
+          <w:sz w:val="18"/>
+          <w:szCs w:val="18"/>
+        </w:rPr>
+        <w:lastRenderedPageBreak/>
+        <w:t xml:space="preserve">equation.  </w:t>
       </w:r>
     </w:p>
     <w:p>
@@ -10874,8 +11386,6 @@
         </w:rPr>
         <w:t>)</w:t>
       </w:r>
-      <w:bookmarkStart w:id="1" w:name="_GoBack"/>
-      <w:bookmarkEnd w:id="1"/>
       <w:r>
         <w:rPr>
           <w:rFonts w:ascii="Courier New" w:hAnsi="Courier New" w:cs="Courier New"/>
@@ -11943,7 +12453,16 @@
           <w:sz w:val="18"/>
           <w:szCs w:val="18"/>
         </w:rPr>
-        <w:t>” * “Chip Trees Average Volume (ft3)” + “Small log tree per acre” * “Small log trees ChipPct_Cat1_3” * “Small log Trees Average Volume (ft3)” + “Large log tree per acre” * “Large log trees ChipPct_Cat1_3” * “Large log Trees Average Volume (ft3)”</w:t>
+        <w:t xml:space="preserve">” * “Chip Trees Average Volume (ft3)” + “Small log tree per acre” * “Small log trees ChipPct_Cat1_3” * “Small log Trees Average Volume (ft3)” + “Large log tree per acre” * “Large log trees ChipPct_Cat1_3” * “Large log Trees Average Volume </w:t>
+      </w:r>
+      <w:r>
+        <w:rPr>
+          <w:rFonts w:ascii="Courier New" w:hAnsi="Courier New" w:cs="Courier New"/>
+          <w:sz w:val="18"/>
+          <w:szCs w:val="18"/>
+        </w:rPr>
+        <w:lastRenderedPageBreak/>
+        <w:t>(ft3)”</w:t>
       </w:r>
       <w:r>
         <w:rPr>
@@ -15349,7 +15868,7 @@
           <c:showBubbleSize val="0"/>
         </c:dLbls>
         <c:axId val="59382512"/>
-        <c:axId val="392750008"/>
+        <c:axId val="463932792"/>
       </c:scatterChart>
       <c:valAx>
         <c:axId val="59382512"/>
@@ -15406,12 +15925,12 @@
             <a:endParaRPr lang="en-US"/>
           </a:p>
         </c:txPr>
-        <c:crossAx val="392750008"/>
+        <c:crossAx val="463932792"/>
         <c:crosses val="autoZero"/>
         <c:crossBetween val="midCat"/>
       </c:valAx>
       <c:valAx>
-        <c:axId val="392750008"/>
+        <c:axId val="463932792"/>
         <c:scaling>
           <c:orientation val="minMax"/>
         </c:scaling>
@@ -17050,11 +17569,11 @@
           <c:showPercent val="0"/>
           <c:showBubbleSize val="0"/>
         </c:dLbls>
-        <c:axId val="392750792"/>
-        <c:axId val="392751184"/>
+        <c:axId val="463933184"/>
+        <c:axId val="463933576"/>
       </c:scatterChart>
       <c:valAx>
-        <c:axId val="392750792"/>
+        <c:axId val="463933184"/>
         <c:scaling>
           <c:orientation val="minMax"/>
         </c:scaling>
@@ -17111,12 +17630,12 @@
             <a:endParaRPr lang="en-US"/>
           </a:p>
         </c:txPr>
-        <c:crossAx val="392751184"/>
+        <c:crossAx val="463933576"/>
         <c:crosses val="autoZero"/>
         <c:crossBetween val="midCat"/>
       </c:valAx>
       <c:valAx>
-        <c:axId val="392751184"/>
+        <c:axId val="463933576"/>
         <c:scaling>
           <c:orientation val="minMax"/>
         </c:scaling>
@@ -17173,7 +17692,7 @@
             <a:endParaRPr lang="en-US"/>
           </a:p>
         </c:txPr>
-        <c:crossAx val="392750792"/>
+        <c:crossAx val="463933184"/>
         <c:crosses val="autoZero"/>
         <c:crossBetween val="midCat"/>
       </c:valAx>
@@ -18756,11 +19275,11 @@
           <c:showPercent val="0"/>
           <c:showBubbleSize val="0"/>
         </c:dLbls>
-        <c:axId val="389856688"/>
-        <c:axId val="389857080"/>
+        <c:axId val="388299160"/>
+        <c:axId val="466645504"/>
       </c:scatterChart>
       <c:valAx>
-        <c:axId val="389856688"/>
+        <c:axId val="388299160"/>
         <c:scaling>
           <c:orientation val="minMax"/>
         </c:scaling>
@@ -18817,12 +19336,12 @@
             <a:endParaRPr lang="en-US"/>
           </a:p>
         </c:txPr>
-        <c:crossAx val="389857080"/>
+        <c:crossAx val="466645504"/>
         <c:crosses val="autoZero"/>
         <c:crossBetween val="midCat"/>
       </c:valAx>
       <c:valAx>
-        <c:axId val="389857080"/>
+        <c:axId val="466645504"/>
         <c:scaling>
           <c:orientation val="minMax"/>
         </c:scaling>
@@ -18879,7 +19398,7 @@
             <a:endParaRPr lang="en-US"/>
           </a:p>
         </c:txPr>
-        <c:crossAx val="389856688"/>
+        <c:crossAx val="388299160"/>
         <c:crosses val="autoZero"/>
         <c:crossBetween val="midCat"/>
       </c:valAx>

</xml_diff>

<commit_message>
fixed the Bolding chip eqn
</commit_message>
<xml_diff>
--- a/OPCOST/Petitmermet_harvest_cost_model_implementation_plan_20180412.docx
+++ b/OPCOST/Petitmermet_harvest_cost_model_implementation_plan_20180412.docx
@@ -9817,15 +9817,7 @@
           <w:sz w:val="18"/>
           <w:szCs w:val="18"/>
         </w:rPr>
-        <w:t xml:space="preserve">TPA_LL = </w:t>
-      </w:r>
-      <w:r>
-        <w:rPr>
-          <w:rFonts w:ascii="Courier New" w:hAnsi="Courier New" w:cs="Courier New"/>
-          <w:sz w:val="18"/>
-          <w:szCs w:val="18"/>
-        </w:rPr>
-        <w:t>“</w:t>
+        <w:t>TPA_LL = “</w:t>
       </w:r>
       <w:r>
         <w:rPr>
@@ -9866,8 +9858,6 @@
           <w:szCs w:val="18"/>
         </w:rPr>
       </w:pPr>
-      <w:bookmarkStart w:id="1" w:name="_GoBack"/>
-      <w:bookmarkEnd w:id="1"/>
     </w:p>
     <w:p>
       <w:pPr>
@@ -9942,15 +9932,7 @@
           <w:sz w:val="18"/>
           <w:szCs w:val="18"/>
         </w:rPr>
-        <w:t>IF(</w:t>
-      </w:r>
-      <w:r>
-        <w:rPr>
-          <w:rFonts w:ascii="Courier New" w:hAnsi="Courier New" w:cs="Courier New"/>
-          <w:sz w:val="18"/>
-          <w:szCs w:val="18"/>
-        </w:rPr>
-        <w:t>TPA_CT</w:t>
+        <w:t>IF(TPA_CT</w:t>
       </w:r>
       <w:r>
         <w:rPr>
@@ -10074,7 +10056,39 @@
           <w:sz w:val="18"/>
           <w:szCs w:val="18"/>
         </w:rPr>
-        <w:t xml:space="preserve"> = IF(TPA_</w:t>
+        <w:t xml:space="preserve"> = IF(TPA_SL</w:t>
+      </w:r>
+      <w:r>
+        <w:rPr>
+          <w:rFonts w:ascii="Courier New" w:hAnsi="Courier New" w:cs="Courier New"/>
+          <w:sz w:val="18"/>
+          <w:szCs w:val="18"/>
+        </w:rPr>
+        <w:t xml:space="preserve"> </w:t>
+      </w:r>
+      <w:r>
+        <w:rPr>
+          <w:rFonts w:ascii="Courier New" w:hAnsi="Courier New" w:cs="Courier New"/>
+          <w:sz w:val="18"/>
+          <w:szCs w:val="18"/>
+        </w:rPr>
+        <w:t>&gt; 0,</w:t>
+      </w:r>
+      <w:r>
+        <w:rPr>
+          <w:rFonts w:ascii="Courier New" w:hAnsi="Courier New" w:cs="Courier New"/>
+          <w:sz w:val="18"/>
+          <w:szCs w:val="18"/>
+        </w:rPr>
+        <w:t xml:space="preserve"> </w:t>
+      </w:r>
+      <w:r>
+        <w:rPr>
+          <w:rFonts w:ascii="Courier New" w:hAnsi="Courier New" w:cs="Courier New"/>
+          <w:sz w:val="18"/>
+          <w:szCs w:val="18"/>
+        </w:rPr>
+        <w:t>EXP(1.0613+0.8841*LN(TPA_</w:t>
       </w:r>
       <w:r>
         <w:rPr>
@@ -10090,6 +10104,64 @@
           <w:sz w:val="18"/>
           <w:szCs w:val="18"/>
         </w:rPr>
+        <w:t>)+0.6714*LN(</w:t>
+      </w:r>
+      <w:proofErr w:type="spellStart"/>
+      <w:r>
+        <w:rPr>
+          <w:rFonts w:ascii="Courier New" w:hAnsi="Courier New" w:cs="Courier New"/>
+          <w:sz w:val="20"/>
+          <w:szCs w:val="18"/>
+        </w:rPr>
+        <w:t>MerchWtLbs_</w:t>
+      </w:r>
+      <w:r>
+        <w:rPr>
+          <w:rFonts w:ascii="Courier New" w:hAnsi="Courier New" w:cs="Courier New"/>
+          <w:sz w:val="20"/>
+          <w:szCs w:val="18"/>
+        </w:rPr>
+        <w:t>SL</w:t>
+      </w:r>
+      <w:proofErr w:type="spellEnd"/>
+      <w:r>
+        <w:rPr>
+          <w:rFonts w:ascii="Courier New" w:hAnsi="Courier New" w:cs="Courier New"/>
+          <w:sz w:val="20"/>
+          <w:szCs w:val="18"/>
+        </w:rPr>
+        <w:t xml:space="preserve"> * 0.000453592</w:t>
+      </w:r>
+      <w:r>
+        <w:rPr>
+          <w:rFonts w:ascii="Courier New" w:hAnsi="Courier New" w:cs="Courier New"/>
+          <w:sz w:val="20"/>
+          <w:szCs w:val="18"/>
+        </w:rPr>
+        <w:t>/TPA_SL</w:t>
+      </w:r>
+      <w:r>
+        <w:rPr>
+          <w:rFonts w:ascii="Courier New" w:hAnsi="Courier New" w:cs="Courier New"/>
+          <w:sz w:val="18"/>
+          <w:szCs w:val="18"/>
+        </w:rPr>
+        <w:t>))</w:t>
+      </w:r>
+      <w:r>
+        <w:rPr>
+          <w:rFonts w:ascii="Courier New" w:hAnsi="Courier New" w:cs="Courier New"/>
+          <w:sz w:val="18"/>
+          <w:szCs w:val="18"/>
+        </w:rPr>
+        <w:t>,0)</w:t>
+      </w:r>
+      <w:r>
+        <w:rPr>
+          <w:rFonts w:ascii="Courier New" w:hAnsi="Courier New" w:cs="Courier New"/>
+          <w:sz w:val="18"/>
+          <w:szCs w:val="18"/>
+        </w:rPr>
         <w:t xml:space="preserve"> </w:t>
       </w:r>
       <w:r>
@@ -10098,6 +10170,40 @@
           <w:sz w:val="18"/>
           <w:szCs w:val="18"/>
         </w:rPr>
+        <w:br/>
+      </w:r>
+      <w:proofErr w:type="spellStart"/>
+      <w:r>
+        <w:rPr>
+          <w:rFonts w:ascii="Courier New" w:hAnsi="Courier New" w:cs="Courier New"/>
+          <w:sz w:val="18"/>
+          <w:szCs w:val="18"/>
+        </w:rPr>
+        <w:t>FT_wt_LL</w:t>
+      </w:r>
+      <w:proofErr w:type="spellEnd"/>
+      <w:r>
+        <w:rPr>
+          <w:rFonts w:ascii="Courier New" w:hAnsi="Courier New" w:cs="Courier New"/>
+          <w:sz w:val="18"/>
+          <w:szCs w:val="18"/>
+        </w:rPr>
+        <w:t xml:space="preserve"> = IF(TPA_LL</w:t>
+      </w:r>
+      <w:r>
+        <w:rPr>
+          <w:rFonts w:ascii="Courier New" w:hAnsi="Courier New" w:cs="Courier New"/>
+          <w:sz w:val="18"/>
+          <w:szCs w:val="18"/>
+        </w:rPr>
+        <w:t xml:space="preserve"> </w:t>
+      </w:r>
+      <w:r>
+        <w:rPr>
+          <w:rFonts w:ascii="Courier New" w:hAnsi="Courier New" w:cs="Courier New"/>
+          <w:sz w:val="18"/>
+          <w:szCs w:val="18"/>
+        </w:rPr>
         <w:t>&gt; 0,</w:t>
       </w:r>
       <w:r>
@@ -10122,7 +10228,7 @@
           <w:sz w:val="18"/>
           <w:szCs w:val="18"/>
         </w:rPr>
-        <w:t>SL</w:t>
+        <w:t>LL</w:t>
       </w:r>
       <w:r>
         <w:rPr>
@@ -10147,7 +10253,7 @@
           <w:sz w:val="20"/>
           <w:szCs w:val="18"/>
         </w:rPr>
-        <w:t>SL</w:t>
+        <w:t>LL</w:t>
       </w:r>
       <w:proofErr w:type="spellEnd"/>
       <w:r>
@@ -10164,187 +10270,7 @@
           <w:sz w:val="20"/>
           <w:szCs w:val="18"/>
         </w:rPr>
-        <w:t>/TPA_</w:t>
-      </w:r>
-      <w:r>
-        <w:rPr>
-          <w:rFonts w:ascii="Courier New" w:hAnsi="Courier New" w:cs="Courier New"/>
-          <w:sz w:val="20"/>
-          <w:szCs w:val="18"/>
-        </w:rPr>
-        <w:t>SL</w:t>
-      </w:r>
-      <w:r>
-        <w:rPr>
-          <w:rFonts w:ascii="Courier New" w:hAnsi="Courier New" w:cs="Courier New"/>
-          <w:sz w:val="18"/>
-          <w:szCs w:val="18"/>
-        </w:rPr>
-        <w:t>))</w:t>
-      </w:r>
-      <w:r>
-        <w:rPr>
-          <w:rFonts w:ascii="Courier New" w:hAnsi="Courier New" w:cs="Courier New"/>
-          <w:sz w:val="18"/>
-          <w:szCs w:val="18"/>
-        </w:rPr>
-        <w:t>,0)</w:t>
-      </w:r>
-      <w:r>
-        <w:rPr>
-          <w:rFonts w:ascii="Courier New" w:hAnsi="Courier New" w:cs="Courier New"/>
-          <w:sz w:val="18"/>
-          <w:szCs w:val="18"/>
-        </w:rPr>
-        <w:t xml:space="preserve"> </w:t>
-      </w:r>
-      <w:r>
-        <w:rPr>
-          <w:rFonts w:ascii="Courier New" w:hAnsi="Courier New" w:cs="Courier New"/>
-          <w:sz w:val="18"/>
-          <w:szCs w:val="18"/>
-        </w:rPr>
-        <w:br/>
-      </w:r>
-      <w:proofErr w:type="spellStart"/>
-      <w:r>
-        <w:rPr>
-          <w:rFonts w:ascii="Courier New" w:hAnsi="Courier New" w:cs="Courier New"/>
-          <w:sz w:val="18"/>
-          <w:szCs w:val="18"/>
-        </w:rPr>
-        <w:t>FT_wt_LL</w:t>
-      </w:r>
-      <w:proofErr w:type="spellEnd"/>
-      <w:r>
-        <w:rPr>
-          <w:rFonts w:ascii="Courier New" w:hAnsi="Courier New" w:cs="Courier New"/>
-          <w:sz w:val="18"/>
-          <w:szCs w:val="18"/>
-        </w:rPr>
-        <w:t xml:space="preserve"> = IF(</w:t>
-      </w:r>
-      <w:r>
-        <w:rPr>
-          <w:rFonts w:ascii="Courier New" w:hAnsi="Courier New" w:cs="Courier New"/>
-          <w:sz w:val="18"/>
-          <w:szCs w:val="18"/>
-        </w:rPr>
-        <w:t>TPA_LL</w:t>
-      </w:r>
-      <w:r>
-        <w:rPr>
-          <w:rFonts w:ascii="Courier New" w:hAnsi="Courier New" w:cs="Courier New"/>
-          <w:sz w:val="18"/>
-          <w:szCs w:val="18"/>
-        </w:rPr>
-        <w:t xml:space="preserve"> </w:t>
-      </w:r>
-      <w:r>
-        <w:rPr>
-          <w:rFonts w:ascii="Courier New" w:hAnsi="Courier New" w:cs="Courier New"/>
-          <w:sz w:val="18"/>
-          <w:szCs w:val="18"/>
-        </w:rPr>
-        <w:t>&gt; 0,</w:t>
-      </w:r>
-      <w:r>
-        <w:rPr>
-          <w:rFonts w:ascii="Courier New" w:hAnsi="Courier New" w:cs="Courier New"/>
-          <w:sz w:val="18"/>
-          <w:szCs w:val="18"/>
-        </w:rPr>
-        <w:t xml:space="preserve"> </w:t>
-      </w:r>
-      <w:r>
-        <w:rPr>
-          <w:rFonts w:ascii="Courier New" w:hAnsi="Courier New" w:cs="Courier New"/>
-          <w:sz w:val="18"/>
-          <w:szCs w:val="18"/>
-        </w:rPr>
-        <w:t>EXP(1.0613+0.8841*LN(TPA_</w:t>
-      </w:r>
-      <w:r>
-        <w:rPr>
-          <w:rFonts w:ascii="Courier New" w:hAnsi="Courier New" w:cs="Courier New"/>
-          <w:sz w:val="18"/>
-          <w:szCs w:val="18"/>
-        </w:rPr>
-        <w:t>L</w:t>
-      </w:r>
-      <w:r>
-        <w:rPr>
-          <w:rFonts w:ascii="Courier New" w:hAnsi="Courier New" w:cs="Courier New"/>
-          <w:sz w:val="18"/>
-          <w:szCs w:val="18"/>
-        </w:rPr>
-        <w:t>L</w:t>
-      </w:r>
-      <w:r>
-        <w:rPr>
-          <w:rFonts w:ascii="Courier New" w:hAnsi="Courier New" w:cs="Courier New"/>
-          <w:sz w:val="18"/>
-          <w:szCs w:val="18"/>
-        </w:rPr>
-        <w:t>)+0.6714*LN(</w:t>
-      </w:r>
-      <w:proofErr w:type="spellStart"/>
-      <w:r>
-        <w:rPr>
-          <w:rFonts w:ascii="Courier New" w:hAnsi="Courier New" w:cs="Courier New"/>
-          <w:sz w:val="20"/>
-          <w:szCs w:val="18"/>
-        </w:rPr>
-        <w:t>MerchWtLbs_</w:t>
-      </w:r>
-      <w:r>
-        <w:rPr>
-          <w:rFonts w:ascii="Courier New" w:hAnsi="Courier New" w:cs="Courier New"/>
-          <w:sz w:val="20"/>
-          <w:szCs w:val="18"/>
-        </w:rPr>
-        <w:t>L</w:t>
-      </w:r>
-      <w:r>
-        <w:rPr>
-          <w:rFonts w:ascii="Courier New" w:hAnsi="Courier New" w:cs="Courier New"/>
-          <w:sz w:val="20"/>
-          <w:szCs w:val="18"/>
-        </w:rPr>
-        <w:t>L</w:t>
-      </w:r>
-      <w:proofErr w:type="spellEnd"/>
-      <w:r>
-        <w:rPr>
-          <w:rFonts w:ascii="Courier New" w:hAnsi="Courier New" w:cs="Courier New"/>
-          <w:sz w:val="20"/>
-          <w:szCs w:val="18"/>
-        </w:rPr>
-        <w:t xml:space="preserve"> * 0.000453592</w:t>
-      </w:r>
-      <w:r>
-        <w:rPr>
-          <w:rFonts w:ascii="Courier New" w:hAnsi="Courier New" w:cs="Courier New"/>
-          <w:sz w:val="20"/>
-          <w:szCs w:val="18"/>
-        </w:rPr>
-        <w:t>/TPA_</w:t>
-      </w:r>
-      <w:r>
-        <w:rPr>
-          <w:rFonts w:ascii="Courier New" w:hAnsi="Courier New" w:cs="Courier New"/>
-          <w:sz w:val="20"/>
-          <w:szCs w:val="18"/>
-        </w:rPr>
-        <w:t>L</w:t>
-      </w:r>
-      <w:r>
-        <w:rPr>
-          <w:rFonts w:ascii="Courier New" w:hAnsi="Courier New" w:cs="Courier New"/>
-          <w:sz w:val="20"/>
-          <w:szCs w:val="18"/>
-        </w:rPr>
-        <w:t>L</w:t>
+        <w:t>/TPA_LL</w:t>
       </w:r>
       <w:r>
         <w:rPr>
@@ -12421,14 +12347,24 @@
           <w:szCs w:val="18"/>
         </w:rPr>
       </w:pPr>
-      <w:r>
-        <w:rPr>
-          <w:rFonts w:ascii="Courier New" w:hAnsi="Courier New" w:cs="Courier New"/>
-          <w:sz w:val="18"/>
-          <w:szCs w:val="18"/>
-        </w:rPr>
-        <w:t>ChipVolFt3</w:t>
-      </w:r>
+      <w:proofErr w:type="spellStart"/>
+      <w:r>
+        <w:rPr>
+          <w:rFonts w:ascii="Courier New" w:hAnsi="Courier New" w:cs="Courier New"/>
+          <w:sz w:val="18"/>
+          <w:szCs w:val="18"/>
+        </w:rPr>
+        <w:t>Chip</w:t>
+      </w:r>
+      <w:r>
+        <w:rPr>
+          <w:rFonts w:ascii="Courier New" w:hAnsi="Courier New" w:cs="Courier New"/>
+          <w:sz w:val="18"/>
+          <w:szCs w:val="18"/>
+        </w:rPr>
+        <w:t>FeedstockWeight</w:t>
+      </w:r>
+      <w:proofErr w:type="spellEnd"/>
       <w:r>
         <w:rPr>
           <w:rFonts w:ascii="Courier New" w:hAnsi="Courier New" w:cs="Courier New"/>
@@ -12453,7 +12389,115 @@
           <w:sz w:val="18"/>
           <w:szCs w:val="18"/>
         </w:rPr>
-        <w:t xml:space="preserve">” * “Chip Trees Average Volume (ft3)” + “Small log tree per acre” * “Small log trees ChipPct_Cat1_3” * “Small log Trees Average Volume (ft3)” + “Large log tree per acre” * “Large log trees ChipPct_Cat1_3” * “Large log Trees Average Volume </w:t>
+        <w:t xml:space="preserve">” * “Chip Trees Average Volume (ft3)” </w:t>
+      </w:r>
+      <w:r>
+        <w:rPr>
+          <w:rFonts w:ascii="Courier New" w:hAnsi="Courier New" w:cs="Courier New"/>
+          <w:sz w:val="18"/>
+          <w:szCs w:val="18"/>
+        </w:rPr>
+        <w:t xml:space="preserve">* </w:t>
+      </w:r>
+      <w:r>
+        <w:rPr>
+          <w:rFonts w:ascii="Courier New" w:hAnsi="Courier New" w:cs="Courier New"/>
+          <w:sz w:val="20"/>
+          <w:szCs w:val="18"/>
+        </w:rPr>
+        <w:t>Chip</w:t>
+      </w:r>
+      <w:r>
+        <w:rPr>
+          <w:rFonts w:ascii="Courier New" w:hAnsi="Courier New" w:cs="Courier New"/>
+          <w:sz w:val="20"/>
+          <w:szCs w:val="18"/>
+        </w:rPr>
+        <w:t xml:space="preserve"> trees average density(</w:t>
+      </w:r>
+      <w:proofErr w:type="spellStart"/>
+      <w:r>
+        <w:rPr>
+          <w:rFonts w:ascii="Courier New" w:hAnsi="Courier New" w:cs="Courier New"/>
+          <w:sz w:val="20"/>
+          <w:szCs w:val="18"/>
+        </w:rPr>
+        <w:t>lbs</w:t>
+      </w:r>
+      <w:proofErr w:type="spellEnd"/>
+      <w:r>
+        <w:rPr>
+          <w:rFonts w:ascii="Courier New" w:hAnsi="Courier New" w:cs="Courier New"/>
+          <w:sz w:val="20"/>
+          <w:szCs w:val="18"/>
+        </w:rPr>
+        <w:t>/ft3)</w:t>
+      </w:r>
+      <w:r>
+        <w:rPr>
+          <w:rFonts w:ascii="Courier New" w:hAnsi="Courier New" w:cs="Courier New"/>
+          <w:sz w:val="20"/>
+          <w:szCs w:val="18"/>
+        </w:rPr>
+        <w:t xml:space="preserve"> </w:t>
+      </w:r>
+      <w:r>
+        <w:rPr>
+          <w:rFonts w:ascii="Courier New" w:hAnsi="Courier New" w:cs="Courier New"/>
+          <w:sz w:val="18"/>
+          <w:szCs w:val="18"/>
+        </w:rPr>
+        <w:t>+ “Small log tree per acre” * “Small log trees ChipPct_Cat1_3” * “Small log Trees Average Volume (ft3)”</w:t>
+      </w:r>
+      <w:r>
+        <w:rPr>
+          <w:rFonts w:ascii="Courier New" w:hAnsi="Courier New" w:cs="Courier New"/>
+          <w:sz w:val="18"/>
+          <w:szCs w:val="18"/>
+        </w:rPr>
+        <w:t xml:space="preserve"> * “</w:t>
+      </w:r>
+      <w:r>
+        <w:rPr>
+          <w:rFonts w:ascii="Courier New" w:hAnsi="Courier New" w:cs="Courier New"/>
+          <w:sz w:val="20"/>
+          <w:szCs w:val="18"/>
+        </w:rPr>
+        <w:t>Small log trees average density(</w:t>
+      </w:r>
+      <w:proofErr w:type="spellStart"/>
+      <w:r>
+        <w:rPr>
+          <w:rFonts w:ascii="Courier New" w:hAnsi="Courier New" w:cs="Courier New"/>
+          <w:sz w:val="20"/>
+          <w:szCs w:val="18"/>
+        </w:rPr>
+        <w:t>lbs</w:t>
+      </w:r>
+      <w:proofErr w:type="spellEnd"/>
+      <w:r>
+        <w:rPr>
+          <w:rFonts w:ascii="Courier New" w:hAnsi="Courier New" w:cs="Courier New"/>
+          <w:sz w:val="20"/>
+          <w:szCs w:val="18"/>
+        </w:rPr>
+        <w:t>/ft3)</w:t>
+      </w:r>
+      <w:r>
+        <w:rPr>
+          <w:rFonts w:ascii="Courier New" w:hAnsi="Courier New" w:cs="Courier New"/>
+          <w:sz w:val="18"/>
+          <w:szCs w:val="18"/>
+        </w:rPr>
+        <w:t>”</w:t>
+      </w:r>
+      <w:r>
+        <w:rPr>
+          <w:rFonts w:ascii="Courier New" w:hAnsi="Courier New" w:cs="Courier New"/>
+          <w:sz w:val="18"/>
+          <w:szCs w:val="18"/>
+        </w:rPr>
+        <w:t xml:space="preserve"> + “Large </w:t>
       </w:r>
       <w:r>
         <w:rPr>
@@ -12462,7 +12506,57 @@
           <w:szCs w:val="18"/>
         </w:rPr>
         <w:lastRenderedPageBreak/>
-        <w:t>(ft3)”</w:t>
+        <w:t>log tree per acre” * “Large log trees ChipPct_Cat1_3” * “Large log Trees Average Volume (ft3)”</w:t>
+      </w:r>
+      <w:r>
+        <w:rPr>
+          <w:rFonts w:ascii="Courier New" w:hAnsi="Courier New" w:cs="Courier New"/>
+          <w:sz w:val="18"/>
+          <w:szCs w:val="18"/>
+        </w:rPr>
+        <w:t xml:space="preserve"> * “</w:t>
+      </w:r>
+      <w:r>
+        <w:rPr>
+          <w:rFonts w:ascii="Courier New" w:hAnsi="Courier New" w:cs="Courier New"/>
+          <w:sz w:val="20"/>
+          <w:szCs w:val="18"/>
+        </w:rPr>
+        <w:t>Large</w:t>
+      </w:r>
+      <w:r>
+        <w:rPr>
+          <w:rFonts w:ascii="Courier New" w:hAnsi="Courier New" w:cs="Courier New"/>
+          <w:sz w:val="20"/>
+          <w:szCs w:val="18"/>
+        </w:rPr>
+        <w:t xml:space="preserve"> log trees average density(</w:t>
+      </w:r>
+      <w:proofErr w:type="spellStart"/>
+      <w:r>
+        <w:rPr>
+          <w:rFonts w:ascii="Courier New" w:hAnsi="Courier New" w:cs="Courier New"/>
+          <w:sz w:val="20"/>
+          <w:szCs w:val="18"/>
+        </w:rPr>
+        <w:t>lbs</w:t>
+      </w:r>
+      <w:proofErr w:type="spellEnd"/>
+      <w:r>
+        <w:rPr>
+          <w:rFonts w:ascii="Courier New" w:hAnsi="Courier New" w:cs="Courier New"/>
+          <w:sz w:val="20"/>
+          <w:szCs w:val="18"/>
+        </w:rPr>
+        <w:t>/ft3)</w:t>
+      </w:r>
+      <w:r>
+        <w:rPr>
+          <w:rFonts w:ascii="Courier New" w:hAnsi="Courier New" w:cs="Courier New"/>
+          <w:sz w:val="18"/>
+          <w:szCs w:val="18"/>
+        </w:rPr>
+        <w:t>”</w:t>
       </w:r>
       <w:r>
         <w:rPr>
@@ -12506,7 +12600,15 @@
           <w:sz w:val="18"/>
           <w:szCs w:val="18"/>
         </w:rPr>
-        <w:t>Hrs_per_acre</w:t>
+        <w:t>Minutes</w:t>
+      </w:r>
+      <w:r>
+        <w:rPr>
+          <w:rFonts w:ascii="Courier New" w:hAnsi="Courier New" w:cs="Courier New"/>
+          <w:sz w:val="18"/>
+          <w:szCs w:val="18"/>
+        </w:rPr>
+        <w:t>_per_acre</w:t>
       </w:r>
       <w:proofErr w:type="spellEnd"/>
       <w:r>
@@ -12523,6 +12625,14 @@
           <w:sz w:val="18"/>
           <w:szCs w:val="18"/>
         </w:rPr>
+        <w:t>5</w:t>
+      </w:r>
+      <w:r>
+        <w:rPr>
+          <w:rFonts w:ascii="Courier New" w:hAnsi="Courier New" w:cs="Courier New"/>
+          <w:sz w:val="18"/>
+          <w:szCs w:val="18"/>
+        </w:rPr>
         <w:t xml:space="preserve"> </w:t>
       </w:r>
       <w:r>
@@ -12541,30 +12651,24 @@
         </w:rPr>
         <w:t xml:space="preserve"> </w:t>
       </w:r>
-      <w:r>
-        <w:rPr>
-          <w:rFonts w:ascii="Courier New" w:hAnsi="Courier New" w:cs="Courier New"/>
-          <w:sz w:val="18"/>
-          <w:szCs w:val="18"/>
-        </w:rPr>
-        <w:t>(</w:t>
-      </w:r>
-      <w:r>
-        <w:rPr>
-          <w:rFonts w:ascii="Courier New" w:hAnsi="Courier New" w:cs="Courier New"/>
-          <w:sz w:val="18"/>
-          <w:szCs w:val="18"/>
-        </w:rPr>
-        <w:t xml:space="preserve"> ChipVolFt3 </w:t>
-      </w:r>
-      <w:r>
-        <w:rPr>
-          <w:rFonts w:ascii="Courier New" w:hAnsi="Courier New" w:cs="Courier New"/>
-          <w:sz w:val="18"/>
-          <w:szCs w:val="18"/>
-        </w:rPr>
-        <w:t>*</w:t>
-      </w:r>
+      <w:proofErr w:type="spellStart"/>
+      <w:r>
+        <w:rPr>
+          <w:rFonts w:ascii="Courier New" w:hAnsi="Courier New" w:cs="Courier New"/>
+          <w:sz w:val="18"/>
+          <w:szCs w:val="18"/>
+        </w:rPr>
+        <w:t>Chip</w:t>
+      </w:r>
+      <w:r>
+        <w:rPr>
+          <w:rFonts w:ascii="Courier New" w:hAnsi="Courier New" w:cs="Courier New"/>
+          <w:sz w:val="18"/>
+          <w:szCs w:val="18"/>
+        </w:rPr>
+        <w:t>FeedstockWeight</w:t>
+      </w:r>
+      <w:proofErr w:type="spellEnd"/>
       <w:r>
         <w:rPr>
           <w:rFonts w:ascii="Courier New" w:hAnsi="Courier New" w:cs="Courier New"/>
@@ -12572,14 +12676,6 @@
           <w:szCs w:val="18"/>
         </w:rPr>
         <w:t xml:space="preserve"> </w:t>
-      </w:r>
-      <w:r>
-        <w:rPr>
-          <w:rFonts w:ascii="Courier New" w:hAnsi="Courier New" w:cs="Courier New"/>
-          <w:sz w:val="18"/>
-          <w:szCs w:val="18"/>
-        </w:rPr>
-        <w:t>25)</w:t>
       </w:r>
       <w:r>
         <w:rPr>
@@ -12633,9 +12729,35 @@
           <w:sz w:val="18"/>
           <w:szCs w:val="18"/>
         </w:rPr>
-        <w:t>Chipping_Time_Hrs_per_acre</w:t>
+        <w:t>Chipping_Time_</w:t>
+      </w:r>
+      <w:r>
+        <w:rPr>
+          <w:rFonts w:ascii="Courier New" w:hAnsi="Courier New" w:cs="Courier New"/>
+          <w:sz w:val="18"/>
+          <w:szCs w:val="18"/>
+        </w:rPr>
+        <w:t>Minutes</w:t>
+      </w:r>
+      <w:r>
+        <w:rPr>
+          <w:rFonts w:ascii="Courier New" w:hAnsi="Courier New" w:cs="Courier New"/>
+          <w:sz w:val="18"/>
+          <w:szCs w:val="18"/>
+        </w:rPr>
+        <w:t>_per_acre</w:t>
       </w:r>
       <w:proofErr w:type="spellEnd"/>
+      <w:r>
+        <w:rPr>
+          <w:rFonts w:ascii="Courier New" w:hAnsi="Courier New" w:cs="Courier New"/>
+          <w:sz w:val="18"/>
+          <w:szCs w:val="18"/>
+        </w:rPr>
+        <w:t>/60</w:t>
+      </w:r>
+      <w:bookmarkStart w:id="1" w:name="_GoBack"/>
+      <w:bookmarkEnd w:id="1"/>
     </w:p>
     <w:p>
       <w:pPr>
@@ -15867,11 +15989,11 @@
           <c:showPercent val="0"/>
           <c:showBubbleSize val="0"/>
         </c:dLbls>
-        <c:axId val="59382512"/>
-        <c:axId val="463932792"/>
+        <c:axId val="292234472"/>
+        <c:axId val="292233296"/>
       </c:scatterChart>
       <c:valAx>
-        <c:axId val="59382512"/>
+        <c:axId val="292234472"/>
         <c:scaling>
           <c:orientation val="minMax"/>
         </c:scaling>
@@ -15925,12 +16047,12 @@
             <a:endParaRPr lang="en-US"/>
           </a:p>
         </c:txPr>
-        <c:crossAx val="463932792"/>
+        <c:crossAx val="292233296"/>
         <c:crosses val="autoZero"/>
         <c:crossBetween val="midCat"/>
       </c:valAx>
       <c:valAx>
-        <c:axId val="463932792"/>
+        <c:axId val="292233296"/>
         <c:scaling>
           <c:orientation val="minMax"/>
         </c:scaling>
@@ -15987,7 +16109,7 @@
             <a:endParaRPr lang="en-US"/>
           </a:p>
         </c:txPr>
-        <c:crossAx val="59382512"/>
+        <c:crossAx val="292234472"/>
         <c:crosses val="autoZero"/>
         <c:crossBetween val="midCat"/>
       </c:valAx>
@@ -17569,11 +17691,11 @@
           <c:showPercent val="0"/>
           <c:showBubbleSize val="0"/>
         </c:dLbls>
-        <c:axId val="463933184"/>
-        <c:axId val="463933576"/>
+        <c:axId val="469439200"/>
+        <c:axId val="469439592"/>
       </c:scatterChart>
       <c:valAx>
-        <c:axId val="463933184"/>
+        <c:axId val="469439200"/>
         <c:scaling>
           <c:orientation val="minMax"/>
         </c:scaling>
@@ -17630,12 +17752,12 @@
             <a:endParaRPr lang="en-US"/>
           </a:p>
         </c:txPr>
-        <c:crossAx val="463933576"/>
+        <c:crossAx val="469439592"/>
         <c:crosses val="autoZero"/>
         <c:crossBetween val="midCat"/>
       </c:valAx>
       <c:valAx>
-        <c:axId val="463933576"/>
+        <c:axId val="469439592"/>
         <c:scaling>
           <c:orientation val="minMax"/>
         </c:scaling>
@@ -17692,7 +17814,7 @@
             <a:endParaRPr lang="en-US"/>
           </a:p>
         </c:txPr>
-        <c:crossAx val="463933184"/>
+        <c:crossAx val="469439200"/>
         <c:crosses val="autoZero"/>
         <c:crossBetween val="midCat"/>
       </c:valAx>
@@ -19275,11 +19397,11 @@
           <c:showPercent val="0"/>
           <c:showBubbleSize val="0"/>
         </c:dLbls>
-        <c:axId val="388299160"/>
-        <c:axId val="466645504"/>
+        <c:axId val="469440376"/>
+        <c:axId val="290967640"/>
       </c:scatterChart>
       <c:valAx>
-        <c:axId val="388299160"/>
+        <c:axId val="469440376"/>
         <c:scaling>
           <c:orientation val="minMax"/>
         </c:scaling>
@@ -19336,12 +19458,12 @@
             <a:endParaRPr lang="en-US"/>
           </a:p>
         </c:txPr>
-        <c:crossAx val="466645504"/>
+        <c:crossAx val="290967640"/>
         <c:crosses val="autoZero"/>
         <c:crossBetween val="midCat"/>
       </c:valAx>
       <c:valAx>
-        <c:axId val="466645504"/>
+        <c:axId val="290967640"/>
         <c:scaling>
           <c:orientation val="minMax"/>
         </c:scaling>
@@ -19398,7 +19520,7 @@
             <a:endParaRPr lang="en-US"/>
           </a:p>
         </c:txPr>
-        <c:crossAx val="388299160"/>
+        <c:crossAx val="469440376"/>
         <c:crosses val="autoZero"/>
         <c:crossBetween val="midCat"/>
       </c:valAx>

</xml_diff>